<commit_message>
Cấp DHCP ip cho Laptop
</commit_message>
<xml_diff>
--- a/Report_Company_Nework_System.docx
+++ b/Report_Company_Nework_System.docx
@@ -327,8 +327,6 @@
           <w:szCs w:val="24"/>
         </w:rPr>
       </w:pPr>
-      <w:bookmarkStart w:id="25" w:name="_GoBack"/>
-      <w:bookmarkEnd w:id="25"/>
     </w:p>
     <w:p>
       <w:pPr>
@@ -3440,6 +3438,8 @@
         </w:rPr>
         <w:t>logic</w:t>
       </w:r>
+      <w:bookmarkStart w:id="25" w:name="_GoBack"/>
+      <w:bookmarkEnd w:id="25"/>
     </w:p>
     <w:p>
       <w:pPr>
@@ -3452,8 +3452,8 @@
       <w:r>
         <w:drawing>
           <wp:inline distT="0" distB="0" distL="114300" distR="114300">
-            <wp:extent cx="6802755" cy="2217420"/>
-            <wp:effectExtent l="9525" t="9525" r="15240" b="13335"/>
+            <wp:extent cx="6795135" cy="2280920"/>
+            <wp:effectExtent l="9525" t="9525" r="22860" b="10795"/>
             <wp:docPr id="1" name="Picture 1"/>
             <wp:cNvGraphicFramePr>
               <a:graphicFrameLocks xmlns:a="http://schemas.openxmlformats.org/drawingml/2006/main" noChangeAspect="1"/>
@@ -3476,7 +3476,7 @@
                   <pic:spPr>
                     <a:xfrm>
                       <a:off x="0" y="0"/>
-                      <a:ext cx="6802755" cy="2217420"/>
+                      <a:ext cx="6795135" cy="2280920"/>
                     </a:xfrm>
                     <a:prstGeom prst="rect">
                       <a:avLst/>
@@ -5199,6 +5199,12 @@
             <w:insideH w:val="single" w:color="auto" w:sz="4" w:space="0"/>
             <w:insideV w:val="single" w:color="auto" w:sz="4" w:space="0"/>
           </w:tblBorders>
+          <w:tblCellMar>
+            <w:top w:w="0" w:type="dxa"/>
+            <w:left w:w="108" w:type="dxa"/>
+            <w:bottom w:w="0" w:type="dxa"/>
+            <w:right w:w="108" w:type="dxa"/>
+          </w:tblCellMar>
         </w:tblPrEx>
         <w:trPr>
           <w:trHeight w:val="855" w:hRule="atLeast"/>
@@ -8183,7 +8189,7 @@
           <w:szCs w:val="24"/>
           <w:lang w:val="en-US"/>
         </w:rPr>
-        <w:t>Sử dụng các địa chỉ mạng cho mạng WAN: 5.0.0.0/30, 6.0.0.0/30, 7.0.0.0/30, 8.0.0.0/30</w:t>
+        <w:t>Sử dụng các địa chỉ mạng cho mạng WAN: 5.0.0.0/30, 6.0.0.0/30, 7.0.0.0/30, 8.0.0.0/30, 192.168.99.0/30, 192.168.100.0/30, 50.0.0.0/30, 60.0.0.0/30, 70.0.0.0/30, 80.0.0.0/30, 90.0.0.0/30, 100.0.0.0/30</w:t>
       </w:r>
     </w:p>
     <w:p>
@@ -11091,15 +11097,17 @@
                 <w:rFonts w:hint="default" w:ascii="Times New Roman" w:hAnsi="Times New Roman" w:cs="Times New Roman"/>
                 <w:sz w:val="24"/>
                 <w:szCs w:val="24"/>
-              </w:rPr>
-            </w:pPr>
-            <w:r>
-              <w:rPr>
-                <w:rFonts w:hint="default" w:ascii="Times New Roman" w:hAnsi="Times New Roman" w:cs="Times New Roman"/>
-                <w:sz w:val="24"/>
-                <w:szCs w:val="24"/>
-              </w:rPr>
-              <w:t>8</w:t>
+                <w:lang w:val="en-US"/>
+              </w:rPr>
+            </w:pPr>
+            <w:r>
+              <w:rPr>
+                <w:rFonts w:hint="default" w:ascii="Times New Roman" w:hAnsi="Times New Roman" w:cs="Times New Roman"/>
+                <w:sz w:val="24"/>
+                <w:szCs w:val="24"/>
+                <w:lang w:val="en-US"/>
+              </w:rPr>
+              <w:t>24</w:t>
             </w:r>
           </w:p>
         </w:tc>
@@ -11232,6 +11240,7 @@
           <w:tcPr>
             <w:tcW w:w="2186" w:type="dxa"/>
             <w:vMerge w:val="continue"/>
+            <w:tcBorders/>
             <w:vAlign w:val="center"/>
           </w:tcPr>
           <w:p>
@@ -11326,6 +11335,7 @@
           <w:tcPr>
             <w:tcW w:w="2186" w:type="dxa"/>
             <w:vMerge w:val="continue"/>
+            <w:tcBorders/>
             <w:vAlign w:val="center"/>
           </w:tcPr>
           <w:p>
@@ -11365,6 +11375,7 @@
           <w:tcPr>
             <w:tcW w:w="2186" w:type="dxa"/>
             <w:vMerge w:val="continue"/>
+            <w:tcBorders/>
             <w:vAlign w:val="center"/>
           </w:tcPr>
           <w:p>
@@ -11461,6 +11472,7 @@
           <w:tcPr>
             <w:tcW w:w="2186" w:type="dxa"/>
             <w:vMerge w:val="continue"/>
+            <w:tcBorders/>
             <w:vAlign w:val="center"/>
           </w:tcPr>
           <w:p>
@@ -11500,6 +11512,7 @@
           <w:tcPr>
             <w:tcW w:w="2186" w:type="dxa"/>
             <w:vMerge w:val="continue"/>
+            <w:tcBorders/>
             <w:vAlign w:val="center"/>
           </w:tcPr>
           <w:p>
@@ -11596,6 +11609,7 @@
           <w:tcPr>
             <w:tcW w:w="2186" w:type="dxa"/>
             <w:vMerge w:val="continue"/>
+            <w:tcBorders/>
             <w:vAlign w:val="center"/>
           </w:tcPr>
           <w:p>
@@ -11635,6 +11649,7 @@
           <w:tcPr>
             <w:tcW w:w="2186" w:type="dxa"/>
             <w:vMerge w:val="continue"/>
+            <w:tcBorders/>
             <w:vAlign w:val="center"/>
           </w:tcPr>
           <w:p>
@@ -11731,6 +11746,7 @@
           <w:tcPr>
             <w:tcW w:w="2186" w:type="dxa"/>
             <w:vMerge w:val="continue"/>
+            <w:tcBorders/>
             <w:vAlign w:val="center"/>
           </w:tcPr>
           <w:p>
@@ -11770,6 +11786,7 @@
           <w:tcPr>
             <w:tcW w:w="2186" w:type="dxa"/>
             <w:vMerge w:val="continue"/>
+            <w:tcBorders/>
             <w:vAlign w:val="center"/>
           </w:tcPr>
           <w:p>
@@ -11866,6 +11883,853 @@
           <w:tcPr>
             <w:tcW w:w="2186" w:type="dxa"/>
             <w:vMerge w:val="continue"/>
+            <w:tcBorders/>
+            <w:vAlign w:val="center"/>
+          </w:tcPr>
+          <w:p>
+            <w:pPr>
+              <w:spacing w:before="120" w:beforeLines="50" w:after="120" w:line="276" w:lineRule="auto"/>
+              <w:jc w:val="center"/>
+              <w:rPr>
+                <w:rFonts w:hint="default" w:ascii="Times New Roman" w:hAnsi="Times New Roman" w:cs="Times New Roman"/>
+                <w:sz w:val="24"/>
+                <w:szCs w:val="24"/>
+              </w:rPr>
+            </w:pPr>
+          </w:p>
+        </w:tc>
+      </w:tr>
+      <w:tr>
+        <w:tblPrEx>
+          <w:tblBorders>
+            <w:top w:val="single" w:color="auto" w:sz="4" w:space="0"/>
+            <w:left w:val="single" w:color="auto" w:sz="4" w:space="0"/>
+            <w:bottom w:val="single" w:color="auto" w:sz="4" w:space="0"/>
+            <w:right w:val="single" w:color="auto" w:sz="4" w:space="0"/>
+            <w:insideH w:val="single" w:color="auto" w:sz="4" w:space="0"/>
+            <w:insideV w:val="single" w:color="auto" w:sz="4" w:space="0"/>
+          </w:tblBorders>
+          <w:tblCellMar>
+            <w:top w:w="0" w:type="dxa"/>
+            <w:left w:w="108" w:type="dxa"/>
+            <w:bottom w:w="0" w:type="dxa"/>
+            <w:right w:w="108" w:type="dxa"/>
+          </w:tblCellMar>
+        </w:tblPrEx>
+        <w:trPr>
+          <w:trHeight w:val="111" w:hRule="atLeast"/>
+        </w:trPr>
+        <w:tc>
+          <w:tcPr>
+            <w:tcW w:w="2186" w:type="dxa"/>
+            <w:vMerge w:val="continue"/>
+            <w:tcBorders/>
+            <w:vAlign w:val="center"/>
+          </w:tcPr>
+          <w:p>
+            <w:pPr>
+              <w:spacing w:before="120" w:beforeLines="50" w:after="120" w:line="276" w:lineRule="auto"/>
+              <w:jc w:val="center"/>
+              <w:rPr>
+                <w:rFonts w:hint="default" w:ascii="Times New Roman" w:hAnsi="Times New Roman" w:cs="Times New Roman"/>
+                <w:sz w:val="24"/>
+                <w:szCs w:val="24"/>
+              </w:rPr>
+            </w:pPr>
+          </w:p>
+        </w:tc>
+        <w:tc>
+          <w:tcPr>
+            <w:tcW w:w="2186" w:type="dxa"/>
+            <w:vAlign w:val="center"/>
+          </w:tcPr>
+          <w:p>
+            <w:pPr>
+              <w:spacing w:before="120" w:beforeLines="50" w:after="120" w:line="276" w:lineRule="auto"/>
+              <w:jc w:val="center"/>
+              <w:rPr>
+                <w:rFonts w:hint="default" w:ascii="Times New Roman" w:hAnsi="Times New Roman" w:cs="Times New Roman"/>
+                <w:sz w:val="24"/>
+                <w:szCs w:val="24"/>
+                <w:lang w:val="en-US"/>
+              </w:rPr>
+            </w:pPr>
+            <w:r>
+              <w:rPr>
+                <w:rFonts w:hint="default" w:ascii="Times New Roman" w:hAnsi="Times New Roman" w:cs="Times New Roman"/>
+                <w:sz w:val="24"/>
+                <w:szCs w:val="24"/>
+                <w:lang w:val="en-US"/>
+              </w:rPr>
+              <w:t>50.0.0.0</w:t>
+            </w:r>
+          </w:p>
+        </w:tc>
+        <w:tc>
+          <w:tcPr>
+            <w:tcW w:w="2186" w:type="dxa"/>
+            <w:shd w:val="clear" w:color="auto" w:fill="auto"/>
+            <w:vAlign w:val="center"/>
+          </w:tcPr>
+          <w:p>
+            <w:pPr>
+              <w:spacing w:before="120" w:beforeLines="50" w:after="120" w:line="276" w:lineRule="auto"/>
+              <w:jc w:val="center"/>
+              <w:rPr>
+                <w:rFonts w:hint="default" w:ascii="Times New Roman" w:hAnsi="Times New Roman" w:cs="Times New Roman"/>
+                <w:sz w:val="24"/>
+                <w:szCs w:val="24"/>
+                <w:lang w:val="en-US"/>
+              </w:rPr>
+            </w:pPr>
+            <w:r>
+              <w:rPr>
+                <w:rFonts w:hint="default" w:ascii="Times New Roman" w:hAnsi="Times New Roman" w:cs="Times New Roman"/>
+                <w:sz w:val="24"/>
+                <w:szCs w:val="24"/>
+                <w:lang w:val="en-US"/>
+              </w:rPr>
+              <w:t>255.255.255.252</w:t>
+            </w:r>
+          </w:p>
+        </w:tc>
+        <w:tc>
+          <w:tcPr>
+            <w:tcW w:w="2186" w:type="dxa"/>
+            <w:vAlign w:val="center"/>
+          </w:tcPr>
+          <w:p>
+            <w:pPr>
+              <w:spacing w:before="120" w:beforeLines="50" w:after="120" w:line="276" w:lineRule="auto"/>
+              <w:jc w:val="center"/>
+              <w:rPr>
+                <w:rFonts w:hint="default" w:ascii="Times New Roman" w:hAnsi="Times New Roman" w:cs="Times New Roman"/>
+                <w:sz w:val="24"/>
+                <w:szCs w:val="24"/>
+                <w:lang w:val="en-US"/>
+              </w:rPr>
+            </w:pPr>
+            <w:r>
+              <w:rPr>
+                <w:rFonts w:hint="default" w:ascii="Times New Roman" w:hAnsi="Times New Roman" w:cs="Times New Roman"/>
+                <w:sz w:val="24"/>
+                <w:szCs w:val="24"/>
+                <w:lang w:val="en-US"/>
+              </w:rPr>
+              <w:t>2</w:t>
+            </w:r>
+          </w:p>
+        </w:tc>
+        <w:tc>
+          <w:tcPr>
+            <w:tcW w:w="2186" w:type="dxa"/>
+            <w:vMerge w:val="continue"/>
+            <w:tcBorders/>
+            <w:vAlign w:val="center"/>
+          </w:tcPr>
+          <w:p>
+            <w:pPr>
+              <w:spacing w:before="120" w:beforeLines="50" w:after="120" w:line="276" w:lineRule="auto"/>
+              <w:jc w:val="center"/>
+              <w:rPr>
+                <w:rFonts w:hint="default" w:ascii="Times New Roman" w:hAnsi="Times New Roman" w:cs="Times New Roman"/>
+                <w:sz w:val="24"/>
+                <w:szCs w:val="24"/>
+              </w:rPr>
+            </w:pPr>
+          </w:p>
+        </w:tc>
+      </w:tr>
+      <w:tr>
+        <w:tblPrEx>
+          <w:tblBorders>
+            <w:top w:val="single" w:color="auto" w:sz="4" w:space="0"/>
+            <w:left w:val="single" w:color="auto" w:sz="4" w:space="0"/>
+            <w:bottom w:val="single" w:color="auto" w:sz="4" w:space="0"/>
+            <w:right w:val="single" w:color="auto" w:sz="4" w:space="0"/>
+            <w:insideH w:val="single" w:color="auto" w:sz="4" w:space="0"/>
+            <w:insideV w:val="single" w:color="auto" w:sz="4" w:space="0"/>
+          </w:tblBorders>
+          <w:tblCellMar>
+            <w:top w:w="0" w:type="dxa"/>
+            <w:left w:w="108" w:type="dxa"/>
+            <w:bottom w:w="0" w:type="dxa"/>
+            <w:right w:w="108" w:type="dxa"/>
+          </w:tblCellMar>
+        </w:tblPrEx>
+        <w:trPr>
+          <w:trHeight w:val="111" w:hRule="atLeast"/>
+        </w:trPr>
+        <w:tc>
+          <w:tcPr>
+            <w:tcW w:w="2186" w:type="dxa"/>
+            <w:vMerge w:val="continue"/>
+            <w:tcBorders/>
+            <w:vAlign w:val="center"/>
+          </w:tcPr>
+          <w:p>
+            <w:pPr>
+              <w:spacing w:before="120" w:beforeLines="50" w:after="120" w:line="276" w:lineRule="auto"/>
+              <w:jc w:val="center"/>
+              <w:rPr>
+                <w:rFonts w:hint="default" w:ascii="Times New Roman" w:hAnsi="Times New Roman" w:cs="Times New Roman"/>
+                <w:sz w:val="24"/>
+                <w:szCs w:val="24"/>
+              </w:rPr>
+            </w:pPr>
+          </w:p>
+        </w:tc>
+        <w:tc>
+          <w:tcPr>
+            <w:tcW w:w="2186" w:type="dxa"/>
+            <w:vAlign w:val="center"/>
+          </w:tcPr>
+          <w:p>
+            <w:pPr>
+              <w:spacing w:before="120" w:beforeLines="50" w:after="120" w:line="276" w:lineRule="auto"/>
+              <w:jc w:val="center"/>
+              <w:rPr>
+                <w:rFonts w:hint="default" w:ascii="Times New Roman" w:hAnsi="Times New Roman" w:cs="Times New Roman"/>
+                <w:sz w:val="24"/>
+                <w:szCs w:val="24"/>
+                <w:lang w:val="en-US"/>
+              </w:rPr>
+            </w:pPr>
+            <w:r>
+              <w:rPr>
+                <w:rFonts w:hint="default" w:ascii="Times New Roman" w:hAnsi="Times New Roman" w:cs="Times New Roman"/>
+                <w:sz w:val="24"/>
+                <w:szCs w:val="24"/>
+                <w:lang w:val="en-US"/>
+              </w:rPr>
+              <w:t>60.0.0.0</w:t>
+            </w:r>
+          </w:p>
+        </w:tc>
+        <w:tc>
+          <w:tcPr>
+            <w:tcW w:w="2186" w:type="dxa"/>
+            <w:shd w:val="clear" w:color="auto" w:fill="auto"/>
+            <w:vAlign w:val="center"/>
+          </w:tcPr>
+          <w:p>
+            <w:pPr>
+              <w:spacing w:before="120" w:beforeLines="50" w:after="120" w:line="276" w:lineRule="auto"/>
+              <w:jc w:val="center"/>
+              <w:rPr>
+                <w:rFonts w:hint="default" w:ascii="Times New Roman" w:hAnsi="Times New Roman" w:cs="Times New Roman" w:eastAsiaTheme="minorHAnsi"/>
+                <w:sz w:val="24"/>
+                <w:szCs w:val="24"/>
+                <w:lang w:val="en-US" w:eastAsia="en-US" w:bidi="ar-SA"/>
+              </w:rPr>
+            </w:pPr>
+            <w:r>
+              <w:rPr>
+                <w:rFonts w:hint="default" w:ascii="Times New Roman" w:hAnsi="Times New Roman" w:cs="Times New Roman"/>
+                <w:sz w:val="24"/>
+                <w:szCs w:val="24"/>
+                <w:lang w:val="en-US"/>
+              </w:rPr>
+              <w:t>255.255.255.252</w:t>
+            </w:r>
+          </w:p>
+        </w:tc>
+        <w:tc>
+          <w:tcPr>
+            <w:tcW w:w="2186" w:type="dxa"/>
+            <w:vAlign w:val="center"/>
+          </w:tcPr>
+          <w:p>
+            <w:pPr>
+              <w:spacing w:before="120" w:beforeLines="50" w:after="120" w:line="276" w:lineRule="auto"/>
+              <w:jc w:val="center"/>
+              <w:rPr>
+                <w:rFonts w:hint="default" w:ascii="Times New Roman" w:hAnsi="Times New Roman" w:cs="Times New Roman"/>
+                <w:sz w:val="24"/>
+                <w:szCs w:val="24"/>
+                <w:lang w:val="en-US"/>
+              </w:rPr>
+            </w:pPr>
+            <w:r>
+              <w:rPr>
+                <w:rFonts w:hint="default" w:ascii="Times New Roman" w:hAnsi="Times New Roman" w:cs="Times New Roman"/>
+                <w:sz w:val="24"/>
+                <w:szCs w:val="24"/>
+                <w:lang w:val="en-US"/>
+              </w:rPr>
+              <w:t>2</w:t>
+            </w:r>
+          </w:p>
+        </w:tc>
+        <w:tc>
+          <w:tcPr>
+            <w:tcW w:w="2186" w:type="dxa"/>
+            <w:vMerge w:val="continue"/>
+            <w:tcBorders/>
+            <w:vAlign w:val="center"/>
+          </w:tcPr>
+          <w:p>
+            <w:pPr>
+              <w:spacing w:before="120" w:beforeLines="50" w:after="120" w:line="276" w:lineRule="auto"/>
+              <w:jc w:val="center"/>
+              <w:rPr>
+                <w:rFonts w:hint="default" w:ascii="Times New Roman" w:hAnsi="Times New Roman" w:cs="Times New Roman"/>
+                <w:sz w:val="24"/>
+                <w:szCs w:val="24"/>
+              </w:rPr>
+            </w:pPr>
+          </w:p>
+        </w:tc>
+      </w:tr>
+      <w:tr>
+        <w:tblPrEx>
+          <w:tblBorders>
+            <w:top w:val="single" w:color="auto" w:sz="4" w:space="0"/>
+            <w:left w:val="single" w:color="auto" w:sz="4" w:space="0"/>
+            <w:bottom w:val="single" w:color="auto" w:sz="4" w:space="0"/>
+            <w:right w:val="single" w:color="auto" w:sz="4" w:space="0"/>
+            <w:insideH w:val="single" w:color="auto" w:sz="4" w:space="0"/>
+            <w:insideV w:val="single" w:color="auto" w:sz="4" w:space="0"/>
+          </w:tblBorders>
+          <w:tblCellMar>
+            <w:top w:w="0" w:type="dxa"/>
+            <w:left w:w="108" w:type="dxa"/>
+            <w:bottom w:w="0" w:type="dxa"/>
+            <w:right w:w="108" w:type="dxa"/>
+          </w:tblCellMar>
+        </w:tblPrEx>
+        <w:trPr>
+          <w:trHeight w:val="111" w:hRule="atLeast"/>
+        </w:trPr>
+        <w:tc>
+          <w:tcPr>
+            <w:tcW w:w="2186" w:type="dxa"/>
+            <w:vMerge w:val="continue"/>
+            <w:tcBorders/>
+            <w:vAlign w:val="center"/>
+          </w:tcPr>
+          <w:p>
+            <w:pPr>
+              <w:spacing w:before="120" w:beforeLines="50" w:after="120" w:line="276" w:lineRule="auto"/>
+              <w:jc w:val="center"/>
+              <w:rPr>
+                <w:rFonts w:hint="default" w:ascii="Times New Roman" w:hAnsi="Times New Roman" w:cs="Times New Roman"/>
+                <w:sz w:val="24"/>
+                <w:szCs w:val="24"/>
+              </w:rPr>
+            </w:pPr>
+          </w:p>
+        </w:tc>
+        <w:tc>
+          <w:tcPr>
+            <w:tcW w:w="2186" w:type="dxa"/>
+            <w:vAlign w:val="center"/>
+          </w:tcPr>
+          <w:p>
+            <w:pPr>
+              <w:spacing w:before="120" w:beforeLines="50" w:after="120" w:line="276" w:lineRule="auto"/>
+              <w:jc w:val="center"/>
+              <w:rPr>
+                <w:rFonts w:hint="default" w:ascii="Times New Roman" w:hAnsi="Times New Roman" w:cs="Times New Roman"/>
+                <w:sz w:val="24"/>
+                <w:szCs w:val="24"/>
+                <w:lang w:val="en-US"/>
+              </w:rPr>
+            </w:pPr>
+            <w:r>
+              <w:rPr>
+                <w:rFonts w:hint="default" w:ascii="Times New Roman" w:hAnsi="Times New Roman" w:cs="Times New Roman"/>
+                <w:sz w:val="24"/>
+                <w:szCs w:val="24"/>
+                <w:lang w:val="en-US"/>
+              </w:rPr>
+              <w:t>70.0.0.0</w:t>
+            </w:r>
+          </w:p>
+        </w:tc>
+        <w:tc>
+          <w:tcPr>
+            <w:tcW w:w="2186" w:type="dxa"/>
+            <w:shd w:val="clear" w:color="auto" w:fill="auto"/>
+            <w:vAlign w:val="center"/>
+          </w:tcPr>
+          <w:p>
+            <w:pPr>
+              <w:spacing w:before="120" w:beforeLines="50" w:after="120" w:line="276" w:lineRule="auto"/>
+              <w:jc w:val="center"/>
+              <w:rPr>
+                <w:rFonts w:hint="default" w:ascii="Times New Roman" w:hAnsi="Times New Roman" w:cs="Times New Roman" w:eastAsiaTheme="minorHAnsi"/>
+                <w:sz w:val="24"/>
+                <w:szCs w:val="24"/>
+                <w:lang w:val="en-US" w:eastAsia="en-US" w:bidi="ar-SA"/>
+              </w:rPr>
+            </w:pPr>
+            <w:r>
+              <w:rPr>
+                <w:rFonts w:hint="default" w:ascii="Times New Roman" w:hAnsi="Times New Roman" w:cs="Times New Roman"/>
+                <w:sz w:val="24"/>
+                <w:szCs w:val="24"/>
+                <w:lang w:val="en-US"/>
+              </w:rPr>
+              <w:t>255.255.255.252</w:t>
+            </w:r>
+          </w:p>
+        </w:tc>
+        <w:tc>
+          <w:tcPr>
+            <w:tcW w:w="2186" w:type="dxa"/>
+            <w:vAlign w:val="center"/>
+          </w:tcPr>
+          <w:p>
+            <w:pPr>
+              <w:spacing w:before="120" w:beforeLines="50" w:after="120" w:line="276" w:lineRule="auto"/>
+              <w:jc w:val="center"/>
+              <w:rPr>
+                <w:rFonts w:hint="default" w:ascii="Times New Roman" w:hAnsi="Times New Roman" w:cs="Times New Roman"/>
+                <w:sz w:val="24"/>
+                <w:szCs w:val="24"/>
+                <w:lang w:val="en-US"/>
+              </w:rPr>
+            </w:pPr>
+            <w:r>
+              <w:rPr>
+                <w:rFonts w:hint="default" w:ascii="Times New Roman" w:hAnsi="Times New Roman" w:cs="Times New Roman"/>
+                <w:sz w:val="24"/>
+                <w:szCs w:val="24"/>
+                <w:lang w:val="en-US"/>
+              </w:rPr>
+              <w:t>2</w:t>
+            </w:r>
+          </w:p>
+        </w:tc>
+        <w:tc>
+          <w:tcPr>
+            <w:tcW w:w="2186" w:type="dxa"/>
+            <w:vMerge w:val="continue"/>
+            <w:tcBorders/>
+            <w:vAlign w:val="center"/>
+          </w:tcPr>
+          <w:p>
+            <w:pPr>
+              <w:spacing w:before="120" w:beforeLines="50" w:after="120" w:line="276" w:lineRule="auto"/>
+              <w:jc w:val="center"/>
+              <w:rPr>
+                <w:rFonts w:hint="default" w:ascii="Times New Roman" w:hAnsi="Times New Roman" w:cs="Times New Roman"/>
+                <w:sz w:val="24"/>
+                <w:szCs w:val="24"/>
+              </w:rPr>
+            </w:pPr>
+          </w:p>
+        </w:tc>
+      </w:tr>
+      <w:tr>
+        <w:tblPrEx>
+          <w:tblBorders>
+            <w:top w:val="single" w:color="auto" w:sz="4" w:space="0"/>
+            <w:left w:val="single" w:color="auto" w:sz="4" w:space="0"/>
+            <w:bottom w:val="single" w:color="auto" w:sz="4" w:space="0"/>
+            <w:right w:val="single" w:color="auto" w:sz="4" w:space="0"/>
+            <w:insideH w:val="single" w:color="auto" w:sz="4" w:space="0"/>
+            <w:insideV w:val="single" w:color="auto" w:sz="4" w:space="0"/>
+          </w:tblBorders>
+          <w:tblCellMar>
+            <w:top w:w="0" w:type="dxa"/>
+            <w:left w:w="108" w:type="dxa"/>
+            <w:bottom w:w="0" w:type="dxa"/>
+            <w:right w:w="108" w:type="dxa"/>
+          </w:tblCellMar>
+        </w:tblPrEx>
+        <w:trPr>
+          <w:trHeight w:val="111" w:hRule="atLeast"/>
+        </w:trPr>
+        <w:tc>
+          <w:tcPr>
+            <w:tcW w:w="2186" w:type="dxa"/>
+            <w:vMerge w:val="continue"/>
+            <w:tcBorders/>
+            <w:vAlign w:val="center"/>
+          </w:tcPr>
+          <w:p>
+            <w:pPr>
+              <w:spacing w:before="120" w:beforeLines="50" w:after="120" w:line="276" w:lineRule="auto"/>
+              <w:jc w:val="center"/>
+              <w:rPr>
+                <w:rFonts w:hint="default" w:ascii="Times New Roman" w:hAnsi="Times New Roman" w:cs="Times New Roman"/>
+                <w:sz w:val="24"/>
+                <w:szCs w:val="24"/>
+              </w:rPr>
+            </w:pPr>
+          </w:p>
+        </w:tc>
+        <w:tc>
+          <w:tcPr>
+            <w:tcW w:w="2186" w:type="dxa"/>
+            <w:vAlign w:val="center"/>
+          </w:tcPr>
+          <w:p>
+            <w:pPr>
+              <w:spacing w:before="120" w:beforeLines="50" w:after="120" w:line="276" w:lineRule="auto"/>
+              <w:jc w:val="center"/>
+              <w:rPr>
+                <w:rFonts w:hint="default" w:ascii="Times New Roman" w:hAnsi="Times New Roman" w:cs="Times New Roman"/>
+                <w:sz w:val="24"/>
+                <w:szCs w:val="24"/>
+                <w:lang w:val="en-US"/>
+              </w:rPr>
+            </w:pPr>
+            <w:r>
+              <w:rPr>
+                <w:rFonts w:hint="default" w:ascii="Times New Roman" w:hAnsi="Times New Roman" w:cs="Times New Roman"/>
+                <w:sz w:val="24"/>
+                <w:szCs w:val="24"/>
+                <w:lang w:val="en-US"/>
+              </w:rPr>
+              <w:t>80.0.0.0</w:t>
+            </w:r>
+          </w:p>
+        </w:tc>
+        <w:tc>
+          <w:tcPr>
+            <w:tcW w:w="2186" w:type="dxa"/>
+            <w:shd w:val="clear" w:color="auto" w:fill="auto"/>
+            <w:vAlign w:val="center"/>
+          </w:tcPr>
+          <w:p>
+            <w:pPr>
+              <w:spacing w:before="120" w:beforeLines="50" w:after="120" w:line="276" w:lineRule="auto"/>
+              <w:jc w:val="center"/>
+              <w:rPr>
+                <w:rFonts w:hint="default" w:ascii="Times New Roman" w:hAnsi="Times New Roman" w:cs="Times New Roman" w:eastAsiaTheme="minorHAnsi"/>
+                <w:sz w:val="24"/>
+                <w:szCs w:val="24"/>
+                <w:lang w:val="en-US" w:eastAsia="en-US" w:bidi="ar-SA"/>
+              </w:rPr>
+            </w:pPr>
+            <w:r>
+              <w:rPr>
+                <w:rFonts w:hint="default" w:ascii="Times New Roman" w:hAnsi="Times New Roman" w:cs="Times New Roman"/>
+                <w:sz w:val="24"/>
+                <w:szCs w:val="24"/>
+                <w:lang w:val="en-US"/>
+              </w:rPr>
+              <w:t>255.255.255.252</w:t>
+            </w:r>
+          </w:p>
+        </w:tc>
+        <w:tc>
+          <w:tcPr>
+            <w:tcW w:w="2186" w:type="dxa"/>
+            <w:vAlign w:val="center"/>
+          </w:tcPr>
+          <w:p>
+            <w:pPr>
+              <w:spacing w:before="120" w:beforeLines="50" w:after="120" w:line="276" w:lineRule="auto"/>
+              <w:jc w:val="center"/>
+              <w:rPr>
+                <w:rFonts w:hint="default" w:ascii="Times New Roman" w:hAnsi="Times New Roman" w:cs="Times New Roman"/>
+                <w:sz w:val="24"/>
+                <w:szCs w:val="24"/>
+                <w:lang w:val="en-US"/>
+              </w:rPr>
+            </w:pPr>
+            <w:r>
+              <w:rPr>
+                <w:rFonts w:hint="default" w:ascii="Times New Roman" w:hAnsi="Times New Roman" w:cs="Times New Roman"/>
+                <w:sz w:val="24"/>
+                <w:szCs w:val="24"/>
+                <w:lang w:val="en-US"/>
+              </w:rPr>
+              <w:t>2</w:t>
+            </w:r>
+          </w:p>
+        </w:tc>
+        <w:tc>
+          <w:tcPr>
+            <w:tcW w:w="2186" w:type="dxa"/>
+            <w:vMerge w:val="continue"/>
+            <w:tcBorders/>
+            <w:vAlign w:val="center"/>
+          </w:tcPr>
+          <w:p>
+            <w:pPr>
+              <w:spacing w:before="120" w:beforeLines="50" w:after="120" w:line="276" w:lineRule="auto"/>
+              <w:jc w:val="center"/>
+              <w:rPr>
+                <w:rFonts w:hint="default" w:ascii="Times New Roman" w:hAnsi="Times New Roman" w:cs="Times New Roman"/>
+                <w:sz w:val="24"/>
+                <w:szCs w:val="24"/>
+              </w:rPr>
+            </w:pPr>
+          </w:p>
+        </w:tc>
+      </w:tr>
+      <w:tr>
+        <w:tblPrEx>
+          <w:tblBorders>
+            <w:top w:val="single" w:color="auto" w:sz="4" w:space="0"/>
+            <w:left w:val="single" w:color="auto" w:sz="4" w:space="0"/>
+            <w:bottom w:val="single" w:color="auto" w:sz="4" w:space="0"/>
+            <w:right w:val="single" w:color="auto" w:sz="4" w:space="0"/>
+            <w:insideH w:val="single" w:color="auto" w:sz="4" w:space="0"/>
+            <w:insideV w:val="single" w:color="auto" w:sz="4" w:space="0"/>
+          </w:tblBorders>
+          <w:tblCellMar>
+            <w:top w:w="0" w:type="dxa"/>
+            <w:left w:w="108" w:type="dxa"/>
+            <w:bottom w:w="0" w:type="dxa"/>
+            <w:right w:w="108" w:type="dxa"/>
+          </w:tblCellMar>
+        </w:tblPrEx>
+        <w:trPr>
+          <w:trHeight w:val="111" w:hRule="atLeast"/>
+        </w:trPr>
+        <w:tc>
+          <w:tcPr>
+            <w:tcW w:w="2186" w:type="dxa"/>
+            <w:vMerge w:val="continue"/>
+            <w:tcBorders/>
+            <w:vAlign w:val="center"/>
+          </w:tcPr>
+          <w:p>
+            <w:pPr>
+              <w:spacing w:before="120" w:beforeLines="50" w:after="120" w:line="276" w:lineRule="auto"/>
+              <w:jc w:val="center"/>
+              <w:rPr>
+                <w:rFonts w:hint="default" w:ascii="Times New Roman" w:hAnsi="Times New Roman" w:cs="Times New Roman"/>
+                <w:sz w:val="24"/>
+                <w:szCs w:val="24"/>
+              </w:rPr>
+            </w:pPr>
+          </w:p>
+        </w:tc>
+        <w:tc>
+          <w:tcPr>
+            <w:tcW w:w="2186" w:type="dxa"/>
+            <w:vAlign w:val="center"/>
+          </w:tcPr>
+          <w:p>
+            <w:pPr>
+              <w:spacing w:before="120" w:beforeLines="50" w:after="120" w:line="276" w:lineRule="auto"/>
+              <w:jc w:val="center"/>
+              <w:rPr>
+                <w:rFonts w:hint="default" w:ascii="Times New Roman" w:hAnsi="Times New Roman" w:cs="Times New Roman"/>
+                <w:sz w:val="24"/>
+                <w:szCs w:val="24"/>
+                <w:lang w:val="en-US"/>
+              </w:rPr>
+            </w:pPr>
+            <w:r>
+              <w:rPr>
+                <w:rFonts w:hint="default" w:ascii="Times New Roman" w:hAnsi="Times New Roman" w:cs="Times New Roman"/>
+                <w:sz w:val="24"/>
+                <w:szCs w:val="24"/>
+                <w:lang w:val="en-US"/>
+              </w:rPr>
+              <w:t>90.0.0.0</w:t>
+            </w:r>
+          </w:p>
+        </w:tc>
+        <w:tc>
+          <w:tcPr>
+            <w:tcW w:w="2186" w:type="dxa"/>
+            <w:shd w:val="clear" w:color="auto" w:fill="auto"/>
+            <w:vAlign w:val="center"/>
+          </w:tcPr>
+          <w:p>
+            <w:pPr>
+              <w:spacing w:before="120" w:beforeLines="50" w:after="120" w:line="276" w:lineRule="auto"/>
+              <w:jc w:val="center"/>
+              <w:rPr>
+                <w:rFonts w:hint="default" w:ascii="Times New Roman" w:hAnsi="Times New Roman" w:cs="Times New Roman" w:eastAsiaTheme="minorHAnsi"/>
+                <w:sz w:val="24"/>
+                <w:szCs w:val="24"/>
+                <w:lang w:val="en-US" w:eastAsia="en-US" w:bidi="ar-SA"/>
+              </w:rPr>
+            </w:pPr>
+            <w:r>
+              <w:rPr>
+                <w:rFonts w:hint="default" w:ascii="Times New Roman" w:hAnsi="Times New Roman" w:cs="Times New Roman"/>
+                <w:sz w:val="24"/>
+                <w:szCs w:val="24"/>
+                <w:lang w:val="en-US"/>
+              </w:rPr>
+              <w:t>255.255.255.252</w:t>
+            </w:r>
+          </w:p>
+        </w:tc>
+        <w:tc>
+          <w:tcPr>
+            <w:tcW w:w="2186" w:type="dxa"/>
+            <w:vAlign w:val="center"/>
+          </w:tcPr>
+          <w:p>
+            <w:pPr>
+              <w:spacing w:before="120" w:beforeLines="50" w:after="120" w:line="276" w:lineRule="auto"/>
+              <w:jc w:val="center"/>
+              <w:rPr>
+                <w:rFonts w:hint="default" w:ascii="Times New Roman" w:hAnsi="Times New Roman" w:cs="Times New Roman"/>
+                <w:sz w:val="24"/>
+                <w:szCs w:val="24"/>
+                <w:lang w:val="en-US"/>
+              </w:rPr>
+            </w:pPr>
+            <w:r>
+              <w:rPr>
+                <w:rFonts w:hint="default" w:ascii="Times New Roman" w:hAnsi="Times New Roman" w:cs="Times New Roman"/>
+                <w:sz w:val="24"/>
+                <w:szCs w:val="24"/>
+                <w:lang w:val="en-US"/>
+              </w:rPr>
+              <w:t>2</w:t>
+            </w:r>
+          </w:p>
+        </w:tc>
+        <w:tc>
+          <w:tcPr>
+            <w:tcW w:w="2186" w:type="dxa"/>
+            <w:vMerge w:val="continue"/>
+            <w:tcBorders/>
+            <w:vAlign w:val="center"/>
+          </w:tcPr>
+          <w:p>
+            <w:pPr>
+              <w:spacing w:before="120" w:beforeLines="50" w:after="120" w:line="276" w:lineRule="auto"/>
+              <w:jc w:val="center"/>
+              <w:rPr>
+                <w:rFonts w:hint="default" w:ascii="Times New Roman" w:hAnsi="Times New Roman" w:cs="Times New Roman"/>
+                <w:sz w:val="24"/>
+                <w:szCs w:val="24"/>
+              </w:rPr>
+            </w:pPr>
+          </w:p>
+        </w:tc>
+      </w:tr>
+      <w:tr>
+        <w:tblPrEx>
+          <w:tblBorders>
+            <w:top w:val="single" w:color="auto" w:sz="4" w:space="0"/>
+            <w:left w:val="single" w:color="auto" w:sz="4" w:space="0"/>
+            <w:bottom w:val="single" w:color="auto" w:sz="4" w:space="0"/>
+            <w:right w:val="single" w:color="auto" w:sz="4" w:space="0"/>
+            <w:insideH w:val="single" w:color="auto" w:sz="4" w:space="0"/>
+            <w:insideV w:val="single" w:color="auto" w:sz="4" w:space="0"/>
+          </w:tblBorders>
+          <w:tblCellMar>
+            <w:top w:w="0" w:type="dxa"/>
+            <w:left w:w="108" w:type="dxa"/>
+            <w:bottom w:w="0" w:type="dxa"/>
+            <w:right w:w="108" w:type="dxa"/>
+          </w:tblCellMar>
+        </w:tblPrEx>
+        <w:trPr>
+          <w:trHeight w:val="111" w:hRule="atLeast"/>
+        </w:trPr>
+        <w:tc>
+          <w:tcPr>
+            <w:tcW w:w="2186" w:type="dxa"/>
+            <w:vMerge w:val="continue"/>
+            <w:tcBorders/>
+            <w:vAlign w:val="center"/>
+          </w:tcPr>
+          <w:p>
+            <w:pPr>
+              <w:spacing w:before="120" w:beforeLines="50" w:after="120" w:line="276" w:lineRule="auto"/>
+              <w:jc w:val="center"/>
+              <w:rPr>
+                <w:rFonts w:hint="default" w:ascii="Times New Roman" w:hAnsi="Times New Roman" w:cs="Times New Roman"/>
+                <w:sz w:val="24"/>
+                <w:szCs w:val="24"/>
+              </w:rPr>
+            </w:pPr>
+          </w:p>
+        </w:tc>
+        <w:tc>
+          <w:tcPr>
+            <w:tcW w:w="2186" w:type="dxa"/>
+            <w:vAlign w:val="center"/>
+          </w:tcPr>
+          <w:p>
+            <w:pPr>
+              <w:spacing w:before="120" w:beforeLines="50" w:after="120" w:line="276" w:lineRule="auto"/>
+              <w:jc w:val="center"/>
+              <w:rPr>
+                <w:rFonts w:hint="default" w:ascii="Times New Roman" w:hAnsi="Times New Roman" w:cs="Times New Roman"/>
+                <w:sz w:val="24"/>
+                <w:szCs w:val="24"/>
+                <w:lang w:val="en-US"/>
+              </w:rPr>
+            </w:pPr>
+            <w:r>
+              <w:rPr>
+                <w:rFonts w:hint="default" w:ascii="Times New Roman" w:hAnsi="Times New Roman" w:cs="Times New Roman"/>
+                <w:sz w:val="24"/>
+                <w:szCs w:val="24"/>
+                <w:lang w:val="en-US"/>
+              </w:rPr>
+              <w:t>100.0.0.0</w:t>
+            </w:r>
+          </w:p>
+        </w:tc>
+        <w:tc>
+          <w:tcPr>
+            <w:tcW w:w="2186" w:type="dxa"/>
+            <w:shd w:val="clear" w:color="auto" w:fill="auto"/>
+            <w:vAlign w:val="center"/>
+          </w:tcPr>
+          <w:p>
+            <w:pPr>
+              <w:spacing w:before="120" w:beforeLines="50" w:after="120" w:line="276" w:lineRule="auto"/>
+              <w:jc w:val="center"/>
+              <w:rPr>
+                <w:rFonts w:hint="default" w:ascii="Times New Roman" w:hAnsi="Times New Roman" w:cs="Times New Roman" w:eastAsiaTheme="minorHAnsi"/>
+                <w:sz w:val="24"/>
+                <w:szCs w:val="24"/>
+                <w:lang w:val="en-US" w:eastAsia="en-US" w:bidi="ar-SA"/>
+              </w:rPr>
+            </w:pPr>
+            <w:r>
+              <w:rPr>
+                <w:rFonts w:hint="default" w:ascii="Times New Roman" w:hAnsi="Times New Roman" w:cs="Times New Roman"/>
+                <w:sz w:val="24"/>
+                <w:szCs w:val="24"/>
+                <w:lang w:val="en-US"/>
+              </w:rPr>
+              <w:t>255.255.255.252</w:t>
+            </w:r>
+          </w:p>
+        </w:tc>
+        <w:tc>
+          <w:tcPr>
+            <w:tcW w:w="2186" w:type="dxa"/>
+            <w:vAlign w:val="center"/>
+          </w:tcPr>
+          <w:p>
+            <w:pPr>
+              <w:spacing w:before="120" w:beforeLines="50" w:after="120" w:line="276" w:lineRule="auto"/>
+              <w:jc w:val="center"/>
+              <w:rPr>
+                <w:rFonts w:hint="default" w:ascii="Times New Roman" w:hAnsi="Times New Roman" w:cs="Times New Roman"/>
+                <w:sz w:val="24"/>
+                <w:szCs w:val="24"/>
+                <w:lang w:val="en-US"/>
+              </w:rPr>
+            </w:pPr>
+            <w:r>
+              <w:rPr>
+                <w:rFonts w:hint="default" w:ascii="Times New Roman" w:hAnsi="Times New Roman" w:cs="Times New Roman"/>
+                <w:sz w:val="24"/>
+                <w:szCs w:val="24"/>
+                <w:lang w:val="en-US"/>
+              </w:rPr>
+              <w:t>2</w:t>
+            </w:r>
+          </w:p>
+        </w:tc>
+        <w:tc>
+          <w:tcPr>
+            <w:tcW w:w="2186" w:type="dxa"/>
+            <w:vMerge w:val="continue"/>
+            <w:tcBorders/>
             <w:vAlign w:val="center"/>
           </w:tcPr>
           <w:p>
@@ -12887,6 +13751,7 @@
           <w:tcPr>
             <w:tcW w:w="1618" w:type="dxa"/>
             <w:vMerge w:val="continue"/>
+            <w:tcBorders/>
             <w:vAlign w:val="center"/>
           </w:tcPr>
           <w:p>
@@ -12991,6 +13856,7 @@
           <w:tcPr>
             <w:tcW w:w="2481" w:type="dxa"/>
             <w:vMerge w:val="continue"/>
+            <w:tcBorders/>
             <w:vAlign w:val="center"/>
           </w:tcPr>
           <w:p>
@@ -13027,6 +13893,7 @@
           <w:tcPr>
             <w:tcW w:w="1618" w:type="dxa"/>
             <w:vMerge w:val="continue"/>
+            <w:tcBorders/>
             <w:vAlign w:val="center"/>
           </w:tcPr>
           <w:p>
@@ -13121,6 +13988,7 @@
           <w:tcPr>
             <w:tcW w:w="2481" w:type="dxa"/>
             <w:vMerge w:val="continue"/>
+            <w:tcBorders/>
             <w:vAlign w:val="center"/>
           </w:tcPr>
           <w:p>
@@ -13157,6 +14025,7 @@
           <w:tcPr>
             <w:tcW w:w="1618" w:type="dxa"/>
             <w:vMerge w:val="continue"/>
+            <w:tcBorders/>
             <w:vAlign w:val="center"/>
           </w:tcPr>
           <w:p>
@@ -13278,6 +14147,834 @@
           <w:tcPr>
             <w:tcW w:w="2481" w:type="dxa"/>
             <w:vMerge w:val="continue"/>
+            <w:tcBorders/>
+            <w:vAlign w:val="center"/>
+          </w:tcPr>
+          <w:p>
+            <w:pPr>
+              <w:spacing w:before="120" w:beforeLines="50" w:after="120" w:afterLines="50" w:line="276" w:lineRule="auto"/>
+              <w:jc w:val="center"/>
+              <w:rPr>
+                <w:rFonts w:hint="default" w:ascii="Times New Roman" w:hAnsi="Times New Roman" w:cs="Times New Roman"/>
+                <w:sz w:val="24"/>
+                <w:szCs w:val="24"/>
+              </w:rPr>
+            </w:pPr>
+          </w:p>
+        </w:tc>
+      </w:tr>
+      <w:tr>
+        <w:tblPrEx>
+          <w:tblBorders>
+            <w:top w:val="single" w:color="auto" w:sz="4" w:space="0"/>
+            <w:left w:val="single" w:color="auto" w:sz="4" w:space="0"/>
+            <w:bottom w:val="single" w:color="auto" w:sz="4" w:space="0"/>
+            <w:right w:val="single" w:color="auto" w:sz="4" w:space="0"/>
+            <w:insideH w:val="single" w:color="auto" w:sz="4" w:space="0"/>
+            <w:insideV w:val="single" w:color="auto" w:sz="4" w:space="0"/>
+          </w:tblBorders>
+          <w:tblCellMar>
+            <w:top w:w="0" w:type="dxa"/>
+            <w:left w:w="108" w:type="dxa"/>
+            <w:bottom w:w="0" w:type="dxa"/>
+            <w:right w:w="108" w:type="dxa"/>
+          </w:tblCellMar>
+        </w:tblPrEx>
+        <w:tc>
+          <w:tcPr>
+            <w:tcW w:w="1618" w:type="dxa"/>
+            <w:vMerge w:val="continue"/>
+            <w:tcBorders/>
+            <w:vAlign w:val="center"/>
+          </w:tcPr>
+          <w:p>
+            <w:pPr>
+              <w:spacing w:before="120" w:beforeLines="50" w:after="120" w:afterLines="50" w:line="276" w:lineRule="auto"/>
+              <w:jc w:val="center"/>
+              <w:rPr>
+                <w:rFonts w:hint="default" w:ascii="Times New Roman" w:hAnsi="Times New Roman" w:cs="Times New Roman"/>
+                <w:sz w:val="24"/>
+                <w:szCs w:val="24"/>
+              </w:rPr>
+            </w:pPr>
+          </w:p>
+        </w:tc>
+        <w:tc>
+          <w:tcPr>
+            <w:tcW w:w="1828" w:type="dxa"/>
+            <w:vAlign w:val="center"/>
+          </w:tcPr>
+          <w:p>
+            <w:pPr>
+              <w:spacing w:before="120" w:beforeLines="50" w:after="120" w:afterLines="50" w:line="276" w:lineRule="auto"/>
+              <w:jc w:val="center"/>
+              <w:rPr>
+                <w:rFonts w:hint="default" w:ascii="Times New Roman" w:hAnsi="Times New Roman" w:cs="Times New Roman"/>
+                <w:sz w:val="24"/>
+                <w:szCs w:val="24"/>
+                <w:lang w:val="en-US"/>
+              </w:rPr>
+            </w:pPr>
+            <w:r>
+              <w:rPr>
+                <w:rFonts w:hint="default" w:ascii="Times New Roman" w:hAnsi="Times New Roman" w:cs="Times New Roman"/>
+                <w:sz w:val="24"/>
+                <w:szCs w:val="24"/>
+                <w:lang w:val="en-US"/>
+              </w:rPr>
+              <w:t>Gi4/0</w:t>
+            </w:r>
+          </w:p>
+        </w:tc>
+        <w:tc>
+          <w:tcPr>
+            <w:tcW w:w="2478" w:type="dxa"/>
+            <w:vAlign w:val="center"/>
+          </w:tcPr>
+          <w:p>
+            <w:pPr>
+              <w:spacing w:before="120" w:beforeLines="50" w:after="120" w:afterLines="50" w:line="276" w:lineRule="auto"/>
+              <w:jc w:val="center"/>
+              <w:rPr>
+                <w:rFonts w:hint="default" w:ascii="Times New Roman" w:hAnsi="Times New Roman" w:cs="Times New Roman"/>
+                <w:sz w:val="24"/>
+                <w:szCs w:val="24"/>
+                <w:lang w:val="en-US"/>
+              </w:rPr>
+            </w:pPr>
+            <w:r>
+              <w:rPr>
+                <w:rFonts w:hint="default" w:ascii="Times New Roman" w:hAnsi="Times New Roman" w:cs="Times New Roman"/>
+                <w:sz w:val="24"/>
+                <w:szCs w:val="24"/>
+                <w:lang w:val="en-US"/>
+              </w:rPr>
+              <w:t>100.0.0.1</w:t>
+            </w:r>
+          </w:p>
+        </w:tc>
+        <w:tc>
+          <w:tcPr>
+            <w:tcW w:w="2525" w:type="dxa"/>
+            <w:shd w:val="clear"/>
+            <w:vAlign w:val="center"/>
+          </w:tcPr>
+          <w:p>
+            <w:pPr>
+              <w:spacing w:before="120" w:beforeLines="50" w:after="120" w:afterLines="50" w:line="276" w:lineRule="auto"/>
+              <w:jc w:val="center"/>
+              <w:rPr>
+                <w:rFonts w:hint="default" w:ascii="Times New Roman" w:hAnsi="Times New Roman" w:cs="Times New Roman" w:eastAsiaTheme="minorHAnsi"/>
+                <w:sz w:val="24"/>
+                <w:szCs w:val="24"/>
+                <w:lang w:val="en-US" w:eastAsia="en-US" w:bidi="ar-SA"/>
+              </w:rPr>
+            </w:pPr>
+            <w:r>
+              <w:rPr>
+                <w:rFonts w:hint="default" w:ascii="Times New Roman" w:hAnsi="Times New Roman" w:cs="Times New Roman"/>
+                <w:sz w:val="24"/>
+                <w:szCs w:val="24"/>
+              </w:rPr>
+              <w:t>255.255.255.252</w:t>
+            </w:r>
+          </w:p>
+        </w:tc>
+        <w:tc>
+          <w:tcPr>
+            <w:tcW w:w="2481" w:type="dxa"/>
+            <w:vMerge w:val="continue"/>
+            <w:tcBorders/>
+            <w:vAlign w:val="center"/>
+          </w:tcPr>
+          <w:p>
+            <w:pPr>
+              <w:spacing w:before="120" w:beforeLines="50" w:after="120" w:afterLines="50" w:line="276" w:lineRule="auto"/>
+              <w:jc w:val="center"/>
+              <w:rPr>
+                <w:rFonts w:hint="default" w:ascii="Times New Roman" w:hAnsi="Times New Roman" w:cs="Times New Roman"/>
+                <w:sz w:val="24"/>
+                <w:szCs w:val="24"/>
+              </w:rPr>
+            </w:pPr>
+          </w:p>
+        </w:tc>
+      </w:tr>
+      <w:tr>
+        <w:tblPrEx>
+          <w:tblBorders>
+            <w:top w:val="single" w:color="auto" w:sz="4" w:space="0"/>
+            <w:left w:val="single" w:color="auto" w:sz="4" w:space="0"/>
+            <w:bottom w:val="single" w:color="auto" w:sz="4" w:space="0"/>
+            <w:right w:val="single" w:color="auto" w:sz="4" w:space="0"/>
+            <w:insideH w:val="single" w:color="auto" w:sz="4" w:space="0"/>
+            <w:insideV w:val="single" w:color="auto" w:sz="4" w:space="0"/>
+          </w:tblBorders>
+          <w:tblCellMar>
+            <w:top w:w="0" w:type="dxa"/>
+            <w:left w:w="108" w:type="dxa"/>
+            <w:bottom w:w="0" w:type="dxa"/>
+            <w:right w:w="108" w:type="dxa"/>
+          </w:tblCellMar>
+        </w:tblPrEx>
+        <w:tc>
+          <w:tcPr>
+            <w:tcW w:w="1618" w:type="dxa"/>
+            <w:vMerge w:val="continue"/>
+            <w:tcBorders/>
+            <w:vAlign w:val="center"/>
+          </w:tcPr>
+          <w:p>
+            <w:pPr>
+              <w:spacing w:before="120" w:beforeLines="50" w:after="120" w:afterLines="50" w:line="276" w:lineRule="auto"/>
+              <w:jc w:val="center"/>
+              <w:rPr>
+                <w:rFonts w:hint="default" w:ascii="Times New Roman" w:hAnsi="Times New Roman" w:cs="Times New Roman"/>
+                <w:sz w:val="24"/>
+                <w:szCs w:val="24"/>
+              </w:rPr>
+            </w:pPr>
+          </w:p>
+        </w:tc>
+        <w:tc>
+          <w:tcPr>
+            <w:tcW w:w="1828" w:type="dxa"/>
+            <w:shd w:val="clear"/>
+            <w:vAlign w:val="center"/>
+          </w:tcPr>
+          <w:p>
+            <w:pPr>
+              <w:spacing w:before="120" w:beforeLines="50" w:after="120" w:afterLines="50" w:line="276" w:lineRule="auto"/>
+              <w:jc w:val="center"/>
+              <w:rPr>
+                <w:rFonts w:hint="default" w:ascii="Times New Roman" w:hAnsi="Times New Roman" w:cs="Times New Roman" w:eastAsiaTheme="minorHAnsi"/>
+                <w:sz w:val="24"/>
+                <w:szCs w:val="24"/>
+                <w:lang w:val="en-US" w:eastAsia="en-US" w:bidi="ar-SA"/>
+              </w:rPr>
+            </w:pPr>
+            <w:r>
+              <w:rPr>
+                <w:rFonts w:hint="default" w:ascii="Times New Roman" w:hAnsi="Times New Roman" w:cs="Times New Roman"/>
+                <w:sz w:val="24"/>
+                <w:szCs w:val="24"/>
+                <w:lang w:val="en-US"/>
+              </w:rPr>
+              <w:t>Gi5/0</w:t>
+            </w:r>
+          </w:p>
+        </w:tc>
+        <w:tc>
+          <w:tcPr>
+            <w:tcW w:w="2478" w:type="dxa"/>
+            <w:vAlign w:val="center"/>
+          </w:tcPr>
+          <w:p>
+            <w:pPr>
+              <w:spacing w:before="120" w:beforeLines="50" w:after="120" w:afterLines="50" w:line="276" w:lineRule="auto"/>
+              <w:jc w:val="center"/>
+              <w:rPr>
+                <w:rFonts w:hint="default" w:ascii="Times New Roman" w:hAnsi="Times New Roman" w:cs="Times New Roman"/>
+                <w:sz w:val="24"/>
+                <w:szCs w:val="24"/>
+                <w:lang w:val="en-US"/>
+              </w:rPr>
+            </w:pPr>
+            <w:r>
+              <w:rPr>
+                <w:rFonts w:hint="default" w:ascii="Times New Roman" w:hAnsi="Times New Roman" w:cs="Times New Roman"/>
+                <w:sz w:val="24"/>
+                <w:szCs w:val="24"/>
+                <w:lang w:val="en-US"/>
+              </w:rPr>
+              <w:t>90.0.0.1</w:t>
+            </w:r>
+          </w:p>
+        </w:tc>
+        <w:tc>
+          <w:tcPr>
+            <w:tcW w:w="2525" w:type="dxa"/>
+            <w:shd w:val="clear"/>
+            <w:vAlign w:val="center"/>
+          </w:tcPr>
+          <w:p>
+            <w:pPr>
+              <w:spacing w:before="120" w:beforeLines="50" w:after="120" w:afterLines="50" w:line="276" w:lineRule="auto"/>
+              <w:jc w:val="center"/>
+              <w:rPr>
+                <w:rFonts w:hint="default" w:ascii="Times New Roman" w:hAnsi="Times New Roman" w:cs="Times New Roman" w:eastAsiaTheme="minorHAnsi"/>
+                <w:sz w:val="24"/>
+                <w:szCs w:val="24"/>
+                <w:lang w:val="en-US" w:eastAsia="en-US" w:bidi="ar-SA"/>
+              </w:rPr>
+            </w:pPr>
+            <w:r>
+              <w:rPr>
+                <w:rFonts w:hint="default" w:ascii="Times New Roman" w:hAnsi="Times New Roman" w:cs="Times New Roman"/>
+                <w:sz w:val="24"/>
+                <w:szCs w:val="24"/>
+              </w:rPr>
+              <w:t>255.255.255.252</w:t>
+            </w:r>
+          </w:p>
+        </w:tc>
+        <w:tc>
+          <w:tcPr>
+            <w:tcW w:w="2481" w:type="dxa"/>
+            <w:vMerge w:val="continue"/>
+            <w:tcBorders/>
+            <w:vAlign w:val="center"/>
+          </w:tcPr>
+          <w:p>
+            <w:pPr>
+              <w:spacing w:before="120" w:beforeLines="50" w:after="120" w:afterLines="50" w:line="276" w:lineRule="auto"/>
+              <w:jc w:val="center"/>
+              <w:rPr>
+                <w:rFonts w:hint="default" w:ascii="Times New Roman" w:hAnsi="Times New Roman" w:cs="Times New Roman"/>
+                <w:sz w:val="24"/>
+                <w:szCs w:val="24"/>
+              </w:rPr>
+            </w:pPr>
+          </w:p>
+        </w:tc>
+      </w:tr>
+      <w:tr>
+        <w:tblPrEx>
+          <w:tblBorders>
+            <w:top w:val="single" w:color="auto" w:sz="4" w:space="0"/>
+            <w:left w:val="single" w:color="auto" w:sz="4" w:space="0"/>
+            <w:bottom w:val="single" w:color="auto" w:sz="4" w:space="0"/>
+            <w:right w:val="single" w:color="auto" w:sz="4" w:space="0"/>
+            <w:insideH w:val="single" w:color="auto" w:sz="4" w:space="0"/>
+            <w:insideV w:val="single" w:color="auto" w:sz="4" w:space="0"/>
+          </w:tblBorders>
+          <w:tblCellMar>
+            <w:top w:w="0" w:type="dxa"/>
+            <w:left w:w="108" w:type="dxa"/>
+            <w:bottom w:w="0" w:type="dxa"/>
+            <w:right w:w="108" w:type="dxa"/>
+          </w:tblCellMar>
+        </w:tblPrEx>
+        <w:tc>
+          <w:tcPr>
+            <w:tcW w:w="1618" w:type="dxa"/>
+            <w:vMerge w:val="continue"/>
+            <w:tcBorders/>
+            <w:vAlign w:val="center"/>
+          </w:tcPr>
+          <w:p>
+            <w:pPr>
+              <w:spacing w:before="120" w:beforeLines="50" w:after="120" w:afterLines="50" w:line="276" w:lineRule="auto"/>
+              <w:jc w:val="center"/>
+              <w:rPr>
+                <w:rFonts w:hint="default" w:ascii="Times New Roman" w:hAnsi="Times New Roman" w:cs="Times New Roman"/>
+                <w:sz w:val="24"/>
+                <w:szCs w:val="24"/>
+              </w:rPr>
+            </w:pPr>
+          </w:p>
+        </w:tc>
+        <w:tc>
+          <w:tcPr>
+            <w:tcW w:w="1828" w:type="dxa"/>
+            <w:shd w:val="clear"/>
+            <w:vAlign w:val="center"/>
+          </w:tcPr>
+          <w:p>
+            <w:pPr>
+              <w:spacing w:before="120" w:beforeLines="50" w:after="120" w:afterLines="50" w:line="276" w:lineRule="auto"/>
+              <w:jc w:val="center"/>
+              <w:rPr>
+                <w:rFonts w:hint="default" w:ascii="Times New Roman" w:hAnsi="Times New Roman" w:cs="Times New Roman" w:eastAsiaTheme="minorHAnsi"/>
+                <w:sz w:val="24"/>
+                <w:szCs w:val="24"/>
+                <w:lang w:val="en-US" w:eastAsia="en-US" w:bidi="ar-SA"/>
+              </w:rPr>
+            </w:pPr>
+            <w:r>
+              <w:rPr>
+                <w:rFonts w:hint="default" w:ascii="Times New Roman" w:hAnsi="Times New Roman" w:cs="Times New Roman"/>
+                <w:sz w:val="24"/>
+                <w:szCs w:val="24"/>
+                <w:lang w:val="en-US"/>
+              </w:rPr>
+              <w:t>Gi6/0</w:t>
+            </w:r>
+          </w:p>
+        </w:tc>
+        <w:tc>
+          <w:tcPr>
+            <w:tcW w:w="2478" w:type="dxa"/>
+            <w:vAlign w:val="center"/>
+          </w:tcPr>
+          <w:p>
+            <w:pPr>
+              <w:spacing w:before="120" w:beforeLines="50" w:after="120" w:afterLines="50" w:line="276" w:lineRule="auto"/>
+              <w:jc w:val="center"/>
+              <w:rPr>
+                <w:rFonts w:hint="default" w:ascii="Times New Roman" w:hAnsi="Times New Roman" w:cs="Times New Roman"/>
+                <w:sz w:val="24"/>
+                <w:szCs w:val="24"/>
+                <w:lang w:val="en-US"/>
+              </w:rPr>
+            </w:pPr>
+            <w:r>
+              <w:rPr>
+                <w:rFonts w:hint="default" w:ascii="Times New Roman" w:hAnsi="Times New Roman" w:cs="Times New Roman"/>
+                <w:sz w:val="24"/>
+                <w:szCs w:val="24"/>
+                <w:lang w:val="en-US"/>
+              </w:rPr>
+              <w:t>80.0.0.1</w:t>
+            </w:r>
+          </w:p>
+        </w:tc>
+        <w:tc>
+          <w:tcPr>
+            <w:tcW w:w="2525" w:type="dxa"/>
+            <w:shd w:val="clear"/>
+            <w:vAlign w:val="center"/>
+          </w:tcPr>
+          <w:p>
+            <w:pPr>
+              <w:spacing w:before="120" w:beforeLines="50" w:after="120" w:afterLines="50" w:line="276" w:lineRule="auto"/>
+              <w:jc w:val="center"/>
+              <w:rPr>
+                <w:rFonts w:hint="default" w:ascii="Times New Roman" w:hAnsi="Times New Roman" w:cs="Times New Roman" w:eastAsiaTheme="minorHAnsi"/>
+                <w:sz w:val="24"/>
+                <w:szCs w:val="24"/>
+                <w:lang w:val="en-US" w:eastAsia="en-US" w:bidi="ar-SA"/>
+              </w:rPr>
+            </w:pPr>
+            <w:r>
+              <w:rPr>
+                <w:rFonts w:hint="default" w:ascii="Times New Roman" w:hAnsi="Times New Roman" w:cs="Times New Roman"/>
+                <w:sz w:val="24"/>
+                <w:szCs w:val="24"/>
+              </w:rPr>
+              <w:t>255.255.255.252</w:t>
+            </w:r>
+          </w:p>
+        </w:tc>
+        <w:tc>
+          <w:tcPr>
+            <w:tcW w:w="2481" w:type="dxa"/>
+            <w:vMerge w:val="continue"/>
+            <w:tcBorders/>
+            <w:vAlign w:val="center"/>
+          </w:tcPr>
+          <w:p>
+            <w:pPr>
+              <w:spacing w:before="120" w:beforeLines="50" w:after="120" w:afterLines="50" w:line="276" w:lineRule="auto"/>
+              <w:jc w:val="center"/>
+              <w:rPr>
+                <w:rFonts w:hint="default" w:ascii="Times New Roman" w:hAnsi="Times New Roman" w:cs="Times New Roman"/>
+                <w:sz w:val="24"/>
+                <w:szCs w:val="24"/>
+              </w:rPr>
+            </w:pPr>
+          </w:p>
+        </w:tc>
+      </w:tr>
+      <w:tr>
+        <w:tblPrEx>
+          <w:tblBorders>
+            <w:top w:val="single" w:color="auto" w:sz="4" w:space="0"/>
+            <w:left w:val="single" w:color="auto" w:sz="4" w:space="0"/>
+            <w:bottom w:val="single" w:color="auto" w:sz="4" w:space="0"/>
+            <w:right w:val="single" w:color="auto" w:sz="4" w:space="0"/>
+            <w:insideH w:val="single" w:color="auto" w:sz="4" w:space="0"/>
+            <w:insideV w:val="single" w:color="auto" w:sz="4" w:space="0"/>
+          </w:tblBorders>
+          <w:tblCellMar>
+            <w:top w:w="0" w:type="dxa"/>
+            <w:left w:w="108" w:type="dxa"/>
+            <w:bottom w:w="0" w:type="dxa"/>
+            <w:right w:w="108" w:type="dxa"/>
+          </w:tblCellMar>
+        </w:tblPrEx>
+        <w:tc>
+          <w:tcPr>
+            <w:tcW w:w="1618" w:type="dxa"/>
+            <w:vMerge w:val="continue"/>
+            <w:tcBorders/>
+            <w:vAlign w:val="center"/>
+          </w:tcPr>
+          <w:p>
+            <w:pPr>
+              <w:spacing w:before="120" w:beforeLines="50" w:after="120" w:afterLines="50" w:line="276" w:lineRule="auto"/>
+              <w:jc w:val="center"/>
+              <w:rPr>
+                <w:rFonts w:hint="default" w:ascii="Times New Roman" w:hAnsi="Times New Roman" w:cs="Times New Roman"/>
+                <w:sz w:val="24"/>
+                <w:szCs w:val="24"/>
+              </w:rPr>
+            </w:pPr>
+          </w:p>
+        </w:tc>
+        <w:tc>
+          <w:tcPr>
+            <w:tcW w:w="1828" w:type="dxa"/>
+            <w:shd w:val="clear"/>
+            <w:vAlign w:val="center"/>
+          </w:tcPr>
+          <w:p>
+            <w:pPr>
+              <w:spacing w:before="120" w:beforeLines="50" w:after="120" w:afterLines="50" w:line="276" w:lineRule="auto"/>
+              <w:jc w:val="center"/>
+              <w:rPr>
+                <w:rFonts w:hint="default" w:ascii="Times New Roman" w:hAnsi="Times New Roman" w:cs="Times New Roman" w:eastAsiaTheme="minorHAnsi"/>
+                <w:sz w:val="24"/>
+                <w:szCs w:val="24"/>
+                <w:lang w:val="en-US" w:eastAsia="en-US" w:bidi="ar-SA"/>
+              </w:rPr>
+            </w:pPr>
+            <w:r>
+              <w:rPr>
+                <w:rFonts w:hint="default" w:ascii="Times New Roman" w:hAnsi="Times New Roman" w:cs="Times New Roman"/>
+                <w:sz w:val="24"/>
+                <w:szCs w:val="24"/>
+                <w:lang w:val="en-US"/>
+              </w:rPr>
+              <w:t>Gi7/0</w:t>
+            </w:r>
+          </w:p>
+        </w:tc>
+        <w:tc>
+          <w:tcPr>
+            <w:tcW w:w="2478" w:type="dxa"/>
+            <w:vAlign w:val="center"/>
+          </w:tcPr>
+          <w:p>
+            <w:pPr>
+              <w:spacing w:before="120" w:beforeLines="50" w:after="120" w:afterLines="50" w:line="276" w:lineRule="auto"/>
+              <w:jc w:val="center"/>
+              <w:rPr>
+                <w:rFonts w:hint="default" w:ascii="Times New Roman" w:hAnsi="Times New Roman" w:cs="Times New Roman"/>
+                <w:sz w:val="24"/>
+                <w:szCs w:val="24"/>
+                <w:lang w:val="en-US"/>
+              </w:rPr>
+            </w:pPr>
+            <w:r>
+              <w:rPr>
+                <w:rFonts w:hint="default" w:ascii="Times New Roman" w:hAnsi="Times New Roman" w:cs="Times New Roman"/>
+                <w:sz w:val="24"/>
+                <w:szCs w:val="24"/>
+                <w:lang w:val="en-US"/>
+              </w:rPr>
+              <w:t>70.0.0.1</w:t>
+            </w:r>
+          </w:p>
+        </w:tc>
+        <w:tc>
+          <w:tcPr>
+            <w:tcW w:w="2525" w:type="dxa"/>
+            <w:shd w:val="clear"/>
+            <w:vAlign w:val="center"/>
+          </w:tcPr>
+          <w:p>
+            <w:pPr>
+              <w:spacing w:before="120" w:beforeLines="50" w:after="120" w:afterLines="50" w:line="276" w:lineRule="auto"/>
+              <w:jc w:val="center"/>
+              <w:rPr>
+                <w:rFonts w:hint="default" w:ascii="Times New Roman" w:hAnsi="Times New Roman" w:cs="Times New Roman" w:eastAsiaTheme="minorHAnsi"/>
+                <w:sz w:val="24"/>
+                <w:szCs w:val="24"/>
+                <w:lang w:val="en-US" w:eastAsia="en-US" w:bidi="ar-SA"/>
+              </w:rPr>
+            </w:pPr>
+            <w:r>
+              <w:rPr>
+                <w:rFonts w:hint="default" w:ascii="Times New Roman" w:hAnsi="Times New Roman" w:cs="Times New Roman"/>
+                <w:sz w:val="24"/>
+                <w:szCs w:val="24"/>
+              </w:rPr>
+              <w:t>255.255.255.252</w:t>
+            </w:r>
+          </w:p>
+        </w:tc>
+        <w:tc>
+          <w:tcPr>
+            <w:tcW w:w="2481" w:type="dxa"/>
+            <w:vMerge w:val="continue"/>
+            <w:tcBorders/>
+            <w:vAlign w:val="center"/>
+          </w:tcPr>
+          <w:p>
+            <w:pPr>
+              <w:spacing w:before="120" w:beforeLines="50" w:after="120" w:afterLines="50" w:line="276" w:lineRule="auto"/>
+              <w:jc w:val="center"/>
+              <w:rPr>
+                <w:rFonts w:hint="default" w:ascii="Times New Roman" w:hAnsi="Times New Roman" w:cs="Times New Roman"/>
+                <w:sz w:val="24"/>
+                <w:szCs w:val="24"/>
+              </w:rPr>
+            </w:pPr>
+          </w:p>
+        </w:tc>
+      </w:tr>
+      <w:tr>
+        <w:tblPrEx>
+          <w:tblBorders>
+            <w:top w:val="single" w:color="auto" w:sz="4" w:space="0"/>
+            <w:left w:val="single" w:color="auto" w:sz="4" w:space="0"/>
+            <w:bottom w:val="single" w:color="auto" w:sz="4" w:space="0"/>
+            <w:right w:val="single" w:color="auto" w:sz="4" w:space="0"/>
+            <w:insideH w:val="single" w:color="auto" w:sz="4" w:space="0"/>
+            <w:insideV w:val="single" w:color="auto" w:sz="4" w:space="0"/>
+          </w:tblBorders>
+          <w:tblCellMar>
+            <w:top w:w="0" w:type="dxa"/>
+            <w:left w:w="108" w:type="dxa"/>
+            <w:bottom w:w="0" w:type="dxa"/>
+            <w:right w:w="108" w:type="dxa"/>
+          </w:tblCellMar>
+        </w:tblPrEx>
+        <w:tc>
+          <w:tcPr>
+            <w:tcW w:w="1618" w:type="dxa"/>
+            <w:vMerge w:val="continue"/>
+            <w:tcBorders/>
+            <w:vAlign w:val="center"/>
+          </w:tcPr>
+          <w:p>
+            <w:pPr>
+              <w:spacing w:before="120" w:beforeLines="50" w:after="120" w:afterLines="50" w:line="276" w:lineRule="auto"/>
+              <w:jc w:val="center"/>
+              <w:rPr>
+                <w:rFonts w:hint="default" w:ascii="Times New Roman" w:hAnsi="Times New Roman" w:cs="Times New Roman"/>
+                <w:sz w:val="24"/>
+                <w:szCs w:val="24"/>
+              </w:rPr>
+            </w:pPr>
+          </w:p>
+        </w:tc>
+        <w:tc>
+          <w:tcPr>
+            <w:tcW w:w="1828" w:type="dxa"/>
+            <w:shd w:val="clear"/>
+            <w:vAlign w:val="center"/>
+          </w:tcPr>
+          <w:p>
+            <w:pPr>
+              <w:spacing w:before="120" w:beforeLines="50" w:after="120" w:afterLines="50" w:line="276" w:lineRule="auto"/>
+              <w:jc w:val="center"/>
+              <w:rPr>
+                <w:rFonts w:hint="default" w:ascii="Times New Roman" w:hAnsi="Times New Roman" w:cs="Times New Roman" w:eastAsiaTheme="minorHAnsi"/>
+                <w:sz w:val="24"/>
+                <w:szCs w:val="24"/>
+                <w:lang w:val="en-US" w:eastAsia="en-US" w:bidi="ar-SA"/>
+              </w:rPr>
+            </w:pPr>
+            <w:r>
+              <w:rPr>
+                <w:rFonts w:hint="default" w:ascii="Times New Roman" w:hAnsi="Times New Roman" w:cs="Times New Roman"/>
+                <w:sz w:val="24"/>
+                <w:szCs w:val="24"/>
+                <w:lang w:val="en-US"/>
+              </w:rPr>
+              <w:t>Gi8/0</w:t>
+            </w:r>
+          </w:p>
+        </w:tc>
+        <w:tc>
+          <w:tcPr>
+            <w:tcW w:w="2478" w:type="dxa"/>
+            <w:vAlign w:val="center"/>
+          </w:tcPr>
+          <w:p>
+            <w:pPr>
+              <w:spacing w:before="120" w:beforeLines="50" w:after="120" w:afterLines="50" w:line="276" w:lineRule="auto"/>
+              <w:jc w:val="center"/>
+              <w:rPr>
+                <w:rFonts w:hint="default" w:ascii="Times New Roman" w:hAnsi="Times New Roman" w:cs="Times New Roman"/>
+                <w:sz w:val="24"/>
+                <w:szCs w:val="24"/>
+                <w:lang w:val="en-US"/>
+              </w:rPr>
+            </w:pPr>
+            <w:r>
+              <w:rPr>
+                <w:rFonts w:hint="default" w:ascii="Times New Roman" w:hAnsi="Times New Roman" w:cs="Times New Roman"/>
+                <w:sz w:val="24"/>
+                <w:szCs w:val="24"/>
+                <w:lang w:val="en-US"/>
+              </w:rPr>
+              <w:t>60.0.0.1</w:t>
+            </w:r>
+          </w:p>
+        </w:tc>
+        <w:tc>
+          <w:tcPr>
+            <w:tcW w:w="2525" w:type="dxa"/>
+            <w:shd w:val="clear"/>
+            <w:vAlign w:val="center"/>
+          </w:tcPr>
+          <w:p>
+            <w:pPr>
+              <w:spacing w:before="120" w:beforeLines="50" w:after="120" w:afterLines="50" w:line="276" w:lineRule="auto"/>
+              <w:jc w:val="center"/>
+              <w:rPr>
+                <w:rFonts w:hint="default" w:ascii="Times New Roman" w:hAnsi="Times New Roman" w:cs="Times New Roman" w:eastAsiaTheme="minorHAnsi"/>
+                <w:sz w:val="24"/>
+                <w:szCs w:val="24"/>
+                <w:lang w:val="en-US" w:eastAsia="en-US" w:bidi="ar-SA"/>
+              </w:rPr>
+            </w:pPr>
+            <w:r>
+              <w:rPr>
+                <w:rFonts w:hint="default" w:ascii="Times New Roman" w:hAnsi="Times New Roman" w:cs="Times New Roman"/>
+                <w:sz w:val="24"/>
+                <w:szCs w:val="24"/>
+              </w:rPr>
+              <w:t>255.255.255.252</w:t>
+            </w:r>
+          </w:p>
+        </w:tc>
+        <w:tc>
+          <w:tcPr>
+            <w:tcW w:w="2481" w:type="dxa"/>
+            <w:vMerge w:val="continue"/>
+            <w:tcBorders/>
+            <w:vAlign w:val="center"/>
+          </w:tcPr>
+          <w:p>
+            <w:pPr>
+              <w:spacing w:before="120" w:beforeLines="50" w:after="120" w:afterLines="50" w:line="276" w:lineRule="auto"/>
+              <w:jc w:val="center"/>
+              <w:rPr>
+                <w:rFonts w:hint="default" w:ascii="Times New Roman" w:hAnsi="Times New Roman" w:cs="Times New Roman"/>
+                <w:sz w:val="24"/>
+                <w:szCs w:val="24"/>
+              </w:rPr>
+            </w:pPr>
+          </w:p>
+        </w:tc>
+      </w:tr>
+      <w:tr>
+        <w:tblPrEx>
+          <w:tblBorders>
+            <w:top w:val="single" w:color="auto" w:sz="4" w:space="0"/>
+            <w:left w:val="single" w:color="auto" w:sz="4" w:space="0"/>
+            <w:bottom w:val="single" w:color="auto" w:sz="4" w:space="0"/>
+            <w:right w:val="single" w:color="auto" w:sz="4" w:space="0"/>
+            <w:insideH w:val="single" w:color="auto" w:sz="4" w:space="0"/>
+            <w:insideV w:val="single" w:color="auto" w:sz="4" w:space="0"/>
+          </w:tblBorders>
+          <w:tblCellMar>
+            <w:top w:w="0" w:type="dxa"/>
+            <w:left w:w="108" w:type="dxa"/>
+            <w:bottom w:w="0" w:type="dxa"/>
+            <w:right w:w="108" w:type="dxa"/>
+          </w:tblCellMar>
+        </w:tblPrEx>
+        <w:tc>
+          <w:tcPr>
+            <w:tcW w:w="1618" w:type="dxa"/>
+            <w:vMerge w:val="continue"/>
+            <w:tcBorders/>
+            <w:vAlign w:val="center"/>
+          </w:tcPr>
+          <w:p>
+            <w:pPr>
+              <w:spacing w:before="120" w:beforeLines="50" w:after="120" w:afterLines="50" w:line="276" w:lineRule="auto"/>
+              <w:jc w:val="center"/>
+              <w:rPr>
+                <w:rFonts w:hint="default" w:ascii="Times New Roman" w:hAnsi="Times New Roman" w:cs="Times New Roman"/>
+                <w:sz w:val="24"/>
+                <w:szCs w:val="24"/>
+              </w:rPr>
+            </w:pPr>
+          </w:p>
+        </w:tc>
+        <w:tc>
+          <w:tcPr>
+            <w:tcW w:w="1828" w:type="dxa"/>
+            <w:shd w:val="clear"/>
+            <w:vAlign w:val="center"/>
+          </w:tcPr>
+          <w:p>
+            <w:pPr>
+              <w:spacing w:before="120" w:beforeLines="50" w:after="120" w:afterLines="50" w:line="276" w:lineRule="auto"/>
+              <w:jc w:val="center"/>
+              <w:rPr>
+                <w:rFonts w:hint="default" w:ascii="Times New Roman" w:hAnsi="Times New Roman" w:cs="Times New Roman" w:eastAsiaTheme="minorHAnsi"/>
+                <w:sz w:val="24"/>
+                <w:szCs w:val="24"/>
+                <w:lang w:val="en-US" w:eastAsia="en-US" w:bidi="ar-SA"/>
+              </w:rPr>
+            </w:pPr>
+            <w:r>
+              <w:rPr>
+                <w:rFonts w:hint="default" w:ascii="Times New Roman" w:hAnsi="Times New Roman" w:cs="Times New Roman"/>
+                <w:sz w:val="24"/>
+                <w:szCs w:val="24"/>
+                <w:lang w:val="en-US"/>
+              </w:rPr>
+              <w:t>Gi9/0</w:t>
+            </w:r>
+          </w:p>
+        </w:tc>
+        <w:tc>
+          <w:tcPr>
+            <w:tcW w:w="2478" w:type="dxa"/>
+            <w:vAlign w:val="center"/>
+          </w:tcPr>
+          <w:p>
+            <w:pPr>
+              <w:spacing w:before="120" w:beforeLines="50" w:after="120" w:afterLines="50" w:line="276" w:lineRule="auto"/>
+              <w:jc w:val="center"/>
+              <w:rPr>
+                <w:rFonts w:hint="default" w:ascii="Times New Roman" w:hAnsi="Times New Roman" w:cs="Times New Roman"/>
+                <w:sz w:val="24"/>
+                <w:szCs w:val="24"/>
+                <w:lang w:val="en-US"/>
+              </w:rPr>
+            </w:pPr>
+            <w:r>
+              <w:rPr>
+                <w:rFonts w:hint="default" w:ascii="Times New Roman" w:hAnsi="Times New Roman" w:cs="Times New Roman"/>
+                <w:sz w:val="24"/>
+                <w:szCs w:val="24"/>
+                <w:lang w:val="en-US"/>
+              </w:rPr>
+              <w:t>50.0.0.1</w:t>
+            </w:r>
+          </w:p>
+        </w:tc>
+        <w:tc>
+          <w:tcPr>
+            <w:tcW w:w="2525" w:type="dxa"/>
+            <w:shd w:val="clear"/>
+            <w:vAlign w:val="center"/>
+          </w:tcPr>
+          <w:p>
+            <w:pPr>
+              <w:spacing w:before="120" w:beforeLines="50" w:after="120" w:afterLines="50" w:line="276" w:lineRule="auto"/>
+              <w:jc w:val="center"/>
+              <w:rPr>
+                <w:rFonts w:hint="default" w:ascii="Times New Roman" w:hAnsi="Times New Roman" w:cs="Times New Roman" w:eastAsiaTheme="minorHAnsi"/>
+                <w:sz w:val="24"/>
+                <w:szCs w:val="24"/>
+                <w:lang w:val="en-US" w:eastAsia="en-US" w:bidi="ar-SA"/>
+              </w:rPr>
+            </w:pPr>
+            <w:r>
+              <w:rPr>
+                <w:rFonts w:hint="default" w:ascii="Times New Roman" w:hAnsi="Times New Roman" w:cs="Times New Roman"/>
+                <w:sz w:val="24"/>
+                <w:szCs w:val="24"/>
+              </w:rPr>
+              <w:t>255.255.255.252</w:t>
+            </w:r>
+          </w:p>
+        </w:tc>
+        <w:tc>
+          <w:tcPr>
+            <w:tcW w:w="2481" w:type="dxa"/>
+            <w:vMerge w:val="continue"/>
+            <w:tcBorders/>
             <w:vAlign w:val="center"/>
           </w:tcPr>
           <w:p>
@@ -15302,6 +16999,12 @@
             <w:insideH w:val="single" w:color="auto" w:sz="4" w:space="0"/>
             <w:insideV w:val="single" w:color="auto" w:sz="4" w:space="0"/>
           </w:tblBorders>
+          <w:tblCellMar>
+            <w:top w:w="0" w:type="dxa"/>
+            <w:left w:w="108" w:type="dxa"/>
+            <w:bottom w:w="0" w:type="dxa"/>
+            <w:right w:w="108" w:type="dxa"/>
+          </w:tblCellMar>
         </w:tblPrEx>
         <w:trPr>
           <w:trHeight w:val="182" w:hRule="atLeast"/>
@@ -18135,6 +19838,12 @@
             <w:insideH w:val="single" w:color="auto" w:sz="4" w:space="0"/>
             <w:insideV w:val="single" w:color="auto" w:sz="4" w:space="0"/>
           </w:tblBorders>
+          <w:tblCellMar>
+            <w:top w:w="0" w:type="dxa"/>
+            <w:left w:w="108" w:type="dxa"/>
+            <w:bottom w:w="0" w:type="dxa"/>
+            <w:right w:w="108" w:type="dxa"/>
+          </w:tblCellMar>
         </w:tblPrEx>
         <w:trPr>
           <w:trHeight w:val="182" w:hRule="atLeast"/>
@@ -19845,7 +21554,7 @@
                 <w:szCs w:val="24"/>
                 <w:lang w:val="en-US"/>
               </w:rPr>
-              <w:t>192.168.1.100</w:t>
+              <w:t>192.168.1.5</w:t>
             </w:r>
           </w:p>
         </w:tc>
@@ -19998,7 +21707,7 @@
                 <w:szCs w:val="24"/>
                 <w:lang w:val="en-US"/>
               </w:rPr>
-              <w:t>192.168.2.100</w:t>
+              <w:t>192.168.2.5</w:t>
             </w:r>
           </w:p>
         </w:tc>
@@ -20457,7 +22166,7 @@
                 <w:szCs w:val="24"/>
                 <w:lang w:val="en-US"/>
               </w:rPr>
-              <w:t>192.168.7.100</w:t>
+              <w:t>192.168.7.5</w:t>
             </w:r>
           </w:p>
         </w:tc>
@@ -20610,7 +22319,7 @@
                 <w:szCs w:val="24"/>
                 <w:lang w:val="en-US"/>
               </w:rPr>
-              <w:t>192.168.8.100</w:t>
+              <w:t>192.168.8.5</w:t>
             </w:r>
           </w:p>
         </w:tc>
@@ -21070,7 +22779,7 @@
                 <w:szCs w:val="24"/>
                 <w:lang w:val="en-US"/>
               </w:rPr>
-              <w:t>192.168.9.100</w:t>
+              <w:t>192.168.9.5</w:t>
             </w:r>
           </w:p>
         </w:tc>
@@ -21224,7 +22933,7 @@
                 <w:szCs w:val="24"/>
                 <w:lang w:val="en-US"/>
               </w:rPr>
-              <w:t>192.168.11.100</w:t>
+              <w:t>192.168.11.5</w:t>
             </w:r>
           </w:p>
         </w:tc>
@@ -30070,15 +31779,17 @@
                 <w:rFonts w:hint="default" w:ascii="Times New Roman" w:hAnsi="Times New Roman" w:cs="Times New Roman"/>
                 <w:sz w:val="24"/>
                 <w:szCs w:val="24"/>
-              </w:rPr>
-            </w:pPr>
-            <w:r>
-              <w:rPr>
-                <w:rFonts w:hint="default" w:ascii="Times New Roman" w:hAnsi="Times New Roman" w:cs="Times New Roman"/>
-                <w:sz w:val="24"/>
-                <w:szCs w:val="24"/>
-              </w:rPr>
-              <w:t>WLC</w:t>
+                <w:lang w:val="en-US"/>
+              </w:rPr>
+            </w:pPr>
+            <w:r>
+              <w:rPr>
+                <w:rFonts w:hint="default" w:ascii="Times New Roman" w:hAnsi="Times New Roman" w:cs="Times New Roman"/>
+                <w:sz w:val="24"/>
+                <w:szCs w:val="24"/>
+                <w:lang w:val="en-US"/>
+              </w:rPr>
+              <w:t>HomeRouter</w:t>
             </w:r>
           </w:p>
         </w:tc>
@@ -30099,11 +31810,11 @@
             </w:pPr>
             <w:r>
               <w:rPr>
-                <w:rFonts w:hint="default" w:ascii="Times New Roman" w:hAnsi="Times New Roman" w:cs="Times New Roman"/>
-                <w:sz w:val="24"/>
-                <w:szCs w:val="24"/>
-              </w:rPr>
-              <w:t>Cisco AIR-CT3504-K9 Wireless Controller</w:t>
+                <w:rFonts w:hint="default" w:ascii="Times New Roman" w:hAnsi="Times New Roman"/>
+                <w:sz w:val="24"/>
+                <w:szCs w:val="24"/>
+              </w:rPr>
+              <w:t>Router Wifi TP-Link Archer C54 băng tần kép AC1200</w:t>
             </w:r>
           </w:p>
         </w:tc>
@@ -30120,15 +31831,17 @@
                 <w:rFonts w:hint="default" w:ascii="Times New Roman" w:hAnsi="Times New Roman" w:cs="Times New Roman"/>
                 <w:sz w:val="24"/>
                 <w:szCs w:val="24"/>
-              </w:rPr>
-            </w:pPr>
-            <w:r>
-              <w:rPr>
-                <w:rFonts w:hint="default" w:ascii="Times New Roman" w:hAnsi="Times New Roman" w:cs="Times New Roman"/>
-                <w:sz w:val="24"/>
-                <w:szCs w:val="24"/>
-              </w:rPr>
-              <w:t>65.000.000</w:t>
+                <w:lang w:val="en-US"/>
+              </w:rPr>
+            </w:pPr>
+            <w:r>
+              <w:rPr>
+                <w:rFonts w:hint="default" w:ascii="Times New Roman" w:hAnsi="Times New Roman" w:cs="Times New Roman"/>
+                <w:sz w:val="24"/>
+                <w:szCs w:val="24"/>
+                <w:lang w:val="en-US"/>
+              </w:rPr>
+              <w:t>400.000</w:t>
             </w:r>
           </w:p>
         </w:tc>
@@ -30155,7 +31868,7 @@
                 <w:szCs w:val="24"/>
                 <w:lang w:val="en-US"/>
               </w:rPr>
-              <w:t>1</w:t>
+              <w:t>6</w:t>
             </w:r>
           </w:p>
         </w:tc>
@@ -30172,15 +31885,17 @@
                 <w:rFonts w:hint="default" w:ascii="Times New Roman" w:hAnsi="Times New Roman" w:cs="Times New Roman"/>
                 <w:sz w:val="24"/>
                 <w:szCs w:val="24"/>
-              </w:rPr>
-            </w:pPr>
-            <w:r>
-              <w:rPr>
-                <w:rFonts w:hint="default" w:ascii="Times New Roman" w:hAnsi="Times New Roman" w:cs="Times New Roman"/>
-                <w:sz w:val="24"/>
-                <w:szCs w:val="24"/>
-              </w:rPr>
-              <w:t>260.000.000</w:t>
+                <w:lang w:val="en-US"/>
+              </w:rPr>
+            </w:pPr>
+            <w:r>
+              <w:rPr>
+                <w:rFonts w:hint="default" w:ascii="Times New Roman" w:hAnsi="Times New Roman" w:cs="Times New Roman"/>
+                <w:sz w:val="24"/>
+                <w:szCs w:val="24"/>
+                <w:lang w:val="en-US"/>
+              </w:rPr>
+              <w:t>2.400.000</w:t>
             </w:r>
           </w:p>
         </w:tc>
@@ -30223,13 +31938,38 @@
                 <w:sz w:val="24"/>
                 <w:szCs w:val="24"/>
               </w:rPr>
-              <w:t>Light weight Access Point</w:t>
+              <w:t>Máy chủ(Server)</w:t>
             </w:r>
           </w:p>
         </w:tc>
         <w:tc>
           <w:tcPr>
             <w:tcW w:w="2186" w:type="dxa"/>
+            <w:shd w:val="clear" w:color="auto" w:fill="auto"/>
+            <w:vAlign w:val="center"/>
+          </w:tcPr>
+          <w:p>
+            <w:pPr>
+              <w:spacing w:before="120" w:beforeLines="50" w:after="120" w:line="23" w:lineRule="atLeast"/>
+              <w:jc w:val="center"/>
+              <w:rPr>
+                <w:rFonts w:hint="default" w:ascii="Times New Roman" w:hAnsi="Times New Roman" w:cs="Times New Roman" w:eastAsiaTheme="minorHAnsi"/>
+                <w:sz w:val="24"/>
+                <w:szCs w:val="24"/>
+                <w:lang w:val="en-US" w:eastAsia="en-US" w:bidi="ar-SA"/>
+              </w:rPr>
+            </w:pPr>
+            <w:r>
+              <w:rPr>
+                <w:rFonts w:hint="default" w:ascii="Times New Roman" w:hAnsi="Times New Roman" w:cs="Times New Roman"/>
+              </w:rPr>
+              <w:t>Máy chủ vật lý tiêu chuẩn từ Dell, HP, hoặc Cisco UCS.</w:t>
+            </w:r>
+          </w:p>
+        </w:tc>
+        <w:tc>
+          <w:tcPr>
+            <w:tcW w:w="2186" w:type="dxa"/>
             <w:vAlign w:val="center"/>
           </w:tcPr>
           <w:p>
@@ -30240,15 +31980,17 @@
                 <w:rFonts w:hint="default" w:ascii="Times New Roman" w:hAnsi="Times New Roman" w:cs="Times New Roman"/>
                 <w:sz w:val="24"/>
                 <w:szCs w:val="24"/>
-              </w:rPr>
-            </w:pPr>
-            <w:r>
-              <w:rPr>
-                <w:rFonts w:hint="default" w:ascii="Times New Roman" w:hAnsi="Times New Roman" w:cs="Times New Roman"/>
-                <w:sz w:val="24"/>
-                <w:szCs w:val="24"/>
-              </w:rPr>
-              <w:t>Router wifi TPLink EAP115</w:t>
+                <w:lang w:val="en-US"/>
+              </w:rPr>
+            </w:pPr>
+            <w:r>
+              <w:rPr>
+                <w:rFonts w:hint="default" w:ascii="Times New Roman" w:hAnsi="Times New Roman" w:cs="Times New Roman"/>
+                <w:sz w:val="24"/>
+                <w:szCs w:val="24"/>
+                <w:lang w:val="en-US"/>
+              </w:rPr>
+              <w:t>50.000.000</w:t>
             </w:r>
           </w:p>
         </w:tc>
@@ -30265,15 +32007,17 @@
                 <w:rFonts w:hint="default" w:ascii="Times New Roman" w:hAnsi="Times New Roman" w:cs="Times New Roman"/>
                 <w:sz w:val="24"/>
                 <w:szCs w:val="24"/>
-              </w:rPr>
-            </w:pPr>
-            <w:r>
-              <w:rPr>
-                <w:rFonts w:hint="default" w:ascii="Times New Roman" w:hAnsi="Times New Roman" w:cs="Times New Roman"/>
-                <w:sz w:val="24"/>
-                <w:szCs w:val="24"/>
-              </w:rPr>
-              <w:t>1.000.000</w:t>
+                <w:lang w:val="en-US"/>
+              </w:rPr>
+            </w:pPr>
+            <w:r>
+              <w:rPr>
+                <w:rFonts w:hint="default" w:ascii="Times New Roman" w:hAnsi="Times New Roman" w:cs="Times New Roman"/>
+                <w:sz w:val="24"/>
+                <w:szCs w:val="24"/>
+                <w:lang w:val="en-US"/>
+              </w:rPr>
+              <w:t>1</w:t>
             </w:r>
           </w:p>
         </w:tc>
@@ -30290,40 +32034,17 @@
                 <w:rFonts w:hint="default" w:ascii="Times New Roman" w:hAnsi="Times New Roman" w:cs="Times New Roman"/>
                 <w:sz w:val="24"/>
                 <w:szCs w:val="24"/>
-              </w:rPr>
-            </w:pPr>
-            <w:r>
-              <w:rPr>
-                <w:rFonts w:hint="default" w:ascii="Times New Roman" w:hAnsi="Times New Roman" w:cs="Times New Roman"/>
-                <w:sz w:val="24"/>
-                <w:szCs w:val="24"/>
-              </w:rPr>
-              <w:t>4</w:t>
-            </w:r>
-          </w:p>
-        </w:tc>
-        <w:tc>
-          <w:tcPr>
-            <w:tcW w:w="2186" w:type="dxa"/>
-            <w:vAlign w:val="center"/>
-          </w:tcPr>
-          <w:p>
-            <w:pPr>
-              <w:spacing w:before="120" w:beforeLines="50" w:after="120" w:line="240" w:lineRule="auto"/>
-              <w:jc w:val="center"/>
-              <w:rPr>
-                <w:rFonts w:hint="default" w:ascii="Times New Roman" w:hAnsi="Times New Roman" w:cs="Times New Roman"/>
-                <w:sz w:val="24"/>
-                <w:szCs w:val="24"/>
-              </w:rPr>
-            </w:pPr>
-            <w:r>
-              <w:rPr>
-                <w:rFonts w:hint="default" w:ascii="Times New Roman" w:hAnsi="Times New Roman" w:cs="Times New Roman"/>
-                <w:sz w:val="24"/>
-                <w:szCs w:val="24"/>
-              </w:rPr>
-              <w:t>4.000.000</w:t>
+                <w:lang w:val="en-US"/>
+              </w:rPr>
+            </w:pPr>
+            <w:r>
+              <w:rPr>
+                <w:rFonts w:hint="default" w:ascii="Times New Roman" w:hAnsi="Times New Roman" w:cs="Times New Roman"/>
+                <w:sz w:val="24"/>
+                <w:szCs w:val="24"/>
+                <w:lang w:val="en-US"/>
+              </w:rPr>
+              <w:t>50.000.000</w:t>
             </w:r>
           </w:p>
         </w:tc>
@@ -30347,155 +32068,6 @@
         </w:tblPrEx>
         <w:tc>
           <w:tcPr>
-            <w:tcW w:w="2186" w:type="dxa"/>
-            <w:vAlign w:val="center"/>
-          </w:tcPr>
-          <w:p>
-            <w:pPr>
-              <w:spacing w:before="120" w:beforeLines="50" w:after="120" w:line="240" w:lineRule="auto"/>
-              <w:jc w:val="center"/>
-              <w:rPr>
-                <w:rFonts w:hint="default" w:ascii="Times New Roman" w:hAnsi="Times New Roman" w:cs="Times New Roman"/>
-                <w:sz w:val="24"/>
-                <w:szCs w:val="24"/>
-              </w:rPr>
-            </w:pPr>
-            <w:r>
-              <w:rPr>
-                <w:rFonts w:hint="default" w:ascii="Times New Roman" w:hAnsi="Times New Roman" w:cs="Times New Roman"/>
-                <w:sz w:val="24"/>
-                <w:szCs w:val="24"/>
-              </w:rPr>
-              <w:t>Máy chủ(Server)</w:t>
-            </w:r>
-          </w:p>
-        </w:tc>
-        <w:tc>
-          <w:tcPr>
-            <w:tcW w:w="2186" w:type="dxa"/>
-            <w:shd w:val="clear" w:color="auto" w:fill="auto"/>
-            <w:vAlign w:val="center"/>
-          </w:tcPr>
-          <w:p>
-            <w:pPr>
-              <w:spacing w:before="120" w:beforeLines="50" w:after="120" w:line="23" w:lineRule="atLeast"/>
-              <w:jc w:val="center"/>
-              <w:rPr>
-                <w:rFonts w:hint="default" w:ascii="Times New Roman" w:hAnsi="Times New Roman" w:cs="Times New Roman" w:eastAsiaTheme="minorHAnsi"/>
-                <w:sz w:val="24"/>
-                <w:szCs w:val="24"/>
-                <w:lang w:val="en-US" w:eastAsia="en-US" w:bidi="ar-SA"/>
-              </w:rPr>
-            </w:pPr>
-            <w:r>
-              <w:rPr>
-                <w:rFonts w:hint="default" w:ascii="Times New Roman" w:hAnsi="Times New Roman" w:cs="Times New Roman"/>
-              </w:rPr>
-              <w:t>Máy chủ vật lý tiêu chuẩn từ Dell, HP, hoặc Cisco UCS.</w:t>
-            </w:r>
-          </w:p>
-        </w:tc>
-        <w:tc>
-          <w:tcPr>
-            <w:tcW w:w="2186" w:type="dxa"/>
-            <w:vAlign w:val="center"/>
-          </w:tcPr>
-          <w:p>
-            <w:pPr>
-              <w:spacing w:before="120" w:beforeLines="50" w:after="120" w:line="240" w:lineRule="auto"/>
-              <w:jc w:val="center"/>
-              <w:rPr>
-                <w:rFonts w:hint="default" w:ascii="Times New Roman" w:hAnsi="Times New Roman" w:cs="Times New Roman"/>
-                <w:sz w:val="24"/>
-                <w:szCs w:val="24"/>
-                <w:lang w:val="en-US"/>
-              </w:rPr>
-            </w:pPr>
-            <w:r>
-              <w:rPr>
-                <w:rFonts w:hint="default" w:ascii="Times New Roman" w:hAnsi="Times New Roman" w:cs="Times New Roman"/>
-                <w:sz w:val="24"/>
-                <w:szCs w:val="24"/>
-                <w:lang w:val="en-US"/>
-              </w:rPr>
-              <w:t>50.000.000</w:t>
-            </w:r>
-          </w:p>
-        </w:tc>
-        <w:tc>
-          <w:tcPr>
-            <w:tcW w:w="2186" w:type="dxa"/>
-            <w:vAlign w:val="center"/>
-          </w:tcPr>
-          <w:p>
-            <w:pPr>
-              <w:spacing w:before="120" w:beforeLines="50" w:after="120" w:line="240" w:lineRule="auto"/>
-              <w:jc w:val="center"/>
-              <w:rPr>
-                <w:rFonts w:hint="default" w:ascii="Times New Roman" w:hAnsi="Times New Roman" w:cs="Times New Roman"/>
-                <w:sz w:val="24"/>
-                <w:szCs w:val="24"/>
-                <w:lang w:val="en-US"/>
-              </w:rPr>
-            </w:pPr>
-            <w:r>
-              <w:rPr>
-                <w:rFonts w:hint="default" w:ascii="Times New Roman" w:hAnsi="Times New Roman" w:cs="Times New Roman"/>
-                <w:sz w:val="24"/>
-                <w:szCs w:val="24"/>
-                <w:lang w:val="en-US"/>
-              </w:rPr>
-              <w:t>1</w:t>
-            </w:r>
-          </w:p>
-        </w:tc>
-        <w:tc>
-          <w:tcPr>
-            <w:tcW w:w="2186" w:type="dxa"/>
-            <w:vAlign w:val="center"/>
-          </w:tcPr>
-          <w:p>
-            <w:pPr>
-              <w:spacing w:before="120" w:beforeLines="50" w:after="120" w:line="240" w:lineRule="auto"/>
-              <w:jc w:val="center"/>
-              <w:rPr>
-                <w:rFonts w:hint="default" w:ascii="Times New Roman" w:hAnsi="Times New Roman" w:cs="Times New Roman"/>
-                <w:sz w:val="24"/>
-                <w:szCs w:val="24"/>
-                <w:lang w:val="en-US"/>
-              </w:rPr>
-            </w:pPr>
-            <w:r>
-              <w:rPr>
-                <w:rFonts w:hint="default" w:ascii="Times New Roman" w:hAnsi="Times New Roman" w:cs="Times New Roman"/>
-                <w:sz w:val="24"/>
-                <w:szCs w:val="24"/>
-                <w:lang w:val="en-US"/>
-              </w:rPr>
-              <w:t>50.000.000</w:t>
-            </w:r>
-          </w:p>
-        </w:tc>
-      </w:tr>
-      <w:tr>
-        <w:tblPrEx>
-          <w:tblBorders>
-            <w:top w:val="single" w:color="auto" w:sz="4" w:space="0"/>
-            <w:left w:val="single" w:color="auto" w:sz="4" w:space="0"/>
-            <w:bottom w:val="single" w:color="auto" w:sz="4" w:space="0"/>
-            <w:right w:val="single" w:color="auto" w:sz="4" w:space="0"/>
-            <w:insideH w:val="single" w:color="auto" w:sz="4" w:space="0"/>
-            <w:insideV w:val="single" w:color="auto" w:sz="4" w:space="0"/>
-          </w:tblBorders>
-          <w:tblCellMar>
-            <w:top w:w="0" w:type="dxa"/>
-            <w:left w:w="108" w:type="dxa"/>
-            <w:bottom w:w="0" w:type="dxa"/>
-            <w:right w:w="108" w:type="dxa"/>
-          </w:tblCellMar>
-        </w:tblPrEx>
-        <w:tc>
-          <w:tcPr>
             <w:tcW w:w="8744" w:type="dxa"/>
             <w:gridSpan w:val="4"/>
             <w:vAlign w:val="center"/>
@@ -30540,25 +32112,34 @@
                 <w:rFonts w:hint="default" w:ascii="Times New Roman" w:hAnsi="Times New Roman" w:cs="Times New Roman"/>
                 <w:sz w:val="24"/>
                 <w:szCs w:val="24"/>
-              </w:rPr>
-              <w:t>5</w:t>
-            </w:r>
-            <w:r>
-              <w:rPr>
-                <w:rFonts w:hint="default" w:ascii="Times New Roman" w:hAnsi="Times New Roman" w:cs="Times New Roman"/>
-                <w:sz w:val="24"/>
-                <w:szCs w:val="24"/>
-                <w:lang w:val="en-US"/>
-              </w:rPr>
-              <w:t>66</w:t>
-            </w:r>
-            <w:r>
-              <w:rPr>
-                <w:rFonts w:hint="default" w:ascii="Times New Roman" w:hAnsi="Times New Roman" w:cs="Times New Roman"/>
-                <w:sz w:val="24"/>
-                <w:szCs w:val="24"/>
-              </w:rPr>
-              <w:t>.500.000</w:t>
+                <w:lang w:val="en-US"/>
+              </w:rPr>
+              <w:t>304</w:t>
+            </w:r>
+            <w:r>
+              <w:rPr>
+                <w:rFonts w:hint="default" w:ascii="Times New Roman" w:hAnsi="Times New Roman" w:cs="Times New Roman"/>
+                <w:sz w:val="24"/>
+                <w:szCs w:val="24"/>
+              </w:rPr>
+              <w:t>.</w:t>
+            </w:r>
+            <w:r>
+              <w:rPr>
+                <w:rFonts w:hint="default" w:ascii="Times New Roman" w:hAnsi="Times New Roman" w:cs="Times New Roman"/>
+                <w:sz w:val="24"/>
+                <w:szCs w:val="24"/>
+                <w:lang w:val="en-US"/>
+              </w:rPr>
+              <w:t>9</w:t>
+            </w:r>
+            <w:r>
+              <w:rPr>
+                <w:rFonts w:hint="default" w:ascii="Times New Roman" w:hAnsi="Times New Roman" w:cs="Times New Roman"/>
+                <w:sz w:val="24"/>
+                <w:szCs w:val="24"/>
+              </w:rPr>
+              <w:t>00.000</w:t>
             </w:r>
           </w:p>
         </w:tc>
@@ -30857,8 +32438,17 @@
                 <w:rFonts w:hint="default" w:ascii="Times New Roman" w:hAnsi="Times New Roman" w:cs="Times New Roman"/>
                 <w:sz w:val="24"/>
                 <w:szCs w:val="24"/>
-              </w:rPr>
-              <w:t>100</w:t>
+                <w:lang w:val="en-US"/>
+              </w:rPr>
+              <w:t>5</w:t>
+            </w:r>
+            <w:r>
+              <w:rPr>
+                <w:rFonts w:hint="default" w:ascii="Times New Roman" w:hAnsi="Times New Roman" w:cs="Times New Roman"/>
+                <w:sz w:val="24"/>
+                <w:szCs w:val="24"/>
+              </w:rPr>
+              <w:t>0</w:t>
             </w:r>
           </w:p>
         </w:tc>
@@ -30882,8 +32472,17 @@
                 <w:rFonts w:hint="default" w:ascii="Times New Roman" w:hAnsi="Times New Roman" w:cs="Times New Roman"/>
                 <w:sz w:val="24"/>
                 <w:szCs w:val="24"/>
-              </w:rPr>
-              <w:t>1.120.000.000</w:t>
+                <w:lang w:val="en-US"/>
+              </w:rPr>
+              <w:t>560</w:t>
+            </w:r>
+            <w:r>
+              <w:rPr>
+                <w:rFonts w:hint="default" w:ascii="Times New Roman" w:hAnsi="Times New Roman" w:cs="Times New Roman"/>
+                <w:sz w:val="24"/>
+                <w:szCs w:val="24"/>
+              </w:rPr>
+              <w:t>.000.000</w:t>
             </w:r>
           </w:p>
         </w:tc>
@@ -30951,8 +32550,17 @@
                 <w:rFonts w:hint="default" w:ascii="Times New Roman" w:hAnsi="Times New Roman" w:cs="Times New Roman"/>
                 <w:sz w:val="24"/>
                 <w:szCs w:val="24"/>
-              </w:rPr>
-              <w:t>1.120.000.000</w:t>
+                <w:lang w:val="en-US"/>
+              </w:rPr>
+              <w:t>560</w:t>
+            </w:r>
+            <w:r>
+              <w:rPr>
+                <w:rFonts w:hint="default" w:ascii="Times New Roman" w:hAnsi="Times New Roman" w:cs="Times New Roman"/>
+                <w:sz w:val="24"/>
+                <w:szCs w:val="24"/>
+              </w:rPr>
+              <w:t>.000.000</w:t>
             </w:r>
           </w:p>
         </w:tc>
@@ -31024,6 +32632,12 @@
             <w:insideH w:val="single" w:color="auto" w:sz="4" w:space="0"/>
             <w:insideV w:val="single" w:color="auto" w:sz="4" w:space="0"/>
           </w:tblBorders>
+          <w:tblCellMar>
+            <w:top w:w="0" w:type="dxa"/>
+            <w:left w:w="108" w:type="dxa"/>
+            <w:bottom w:w="0" w:type="dxa"/>
+            <w:right w:w="108" w:type="dxa"/>
+          </w:tblCellMar>
         </w:tblPrEx>
         <w:tc>
           <w:tcPr>
@@ -32097,6 +33711,7 @@
           <w:rFonts w:hint="default" w:ascii="Times New Roman" w:hAnsi="Times New Roman" w:cs="Times New Roman"/>
           <w:sz w:val="24"/>
           <w:szCs w:val="24"/>
+          <w:lang w:val="en-US"/>
         </w:rPr>
       </w:pPr>
       <w:r>
@@ -32105,7 +33720,7 @@
           <w:sz w:val="24"/>
           <w:szCs w:val="24"/>
         </w:rPr>
-        <w:t>Tại trụ sở chính: 5</w:t>
+        <w:t xml:space="preserve">Tại trụ sở chính: </w:t>
       </w:r>
       <w:r>
         <w:rPr>
@@ -32114,7 +33729,7 @@
           <w:szCs w:val="24"/>
           <w:lang w:val="en-US"/>
         </w:rPr>
-        <w:t>66</w:t>
+        <w:t>304</w:t>
       </w:r>
       <w:r>
         <w:rPr>
@@ -32122,7 +33737,7 @@
           <w:sz w:val="24"/>
           <w:szCs w:val="24"/>
         </w:rPr>
-        <w:t xml:space="preserve">.500.000 (Năm trăm </w:t>
+        <w:t>.</w:t>
       </w:r>
       <w:r>
         <w:rPr>
@@ -32131,7 +33746,7 @@
           <w:szCs w:val="24"/>
           <w:lang w:val="en-US"/>
         </w:rPr>
-        <w:t>sáu mươi sáu</w:t>
+        <w:t>9</w:t>
       </w:r>
       <w:r>
         <w:rPr>
@@ -32139,7 +33754,16 @@
           <w:sz w:val="24"/>
           <w:szCs w:val="24"/>
         </w:rPr>
-        <w:t xml:space="preserve"> triệu năm trăm nghìn đồng)</w:t>
+        <w:t xml:space="preserve">00.000 </w:t>
+      </w:r>
+      <w:r>
+        <w:rPr>
+          <w:rFonts w:hint="default" w:ascii="Times New Roman" w:hAnsi="Times New Roman" w:cs="Times New Roman"/>
+          <w:sz w:val="24"/>
+          <w:szCs w:val="24"/>
+          <w:lang w:val="en-US"/>
+        </w:rPr>
+        <w:t>đồng</w:t>
       </w:r>
     </w:p>
     <w:p>
@@ -32149,6 +33773,7 @@
           <w:rFonts w:hint="default" w:ascii="Times New Roman" w:hAnsi="Times New Roman" w:cs="Times New Roman"/>
           <w:sz w:val="24"/>
           <w:szCs w:val="24"/>
+          <w:lang w:val="en-US"/>
         </w:rPr>
       </w:pPr>
       <w:r>
@@ -32157,7 +33782,16 @@
           <w:sz w:val="24"/>
           <w:szCs w:val="24"/>
         </w:rPr>
-        <w:t>Tại chi nhánh: 189.000.000 (Một trăm tám mươi chín triệu đồng)</w:t>
+        <w:t xml:space="preserve">Tại chi nhánh: 189.000.000 </w:t>
+      </w:r>
+      <w:r>
+        <w:rPr>
+          <w:rFonts w:hint="default" w:ascii="Times New Roman" w:hAnsi="Times New Roman" w:cs="Times New Roman"/>
+          <w:sz w:val="24"/>
+          <w:szCs w:val="24"/>
+          <w:lang w:val="en-US"/>
+        </w:rPr>
+        <w:t>đồng</w:t>
       </w:r>
     </w:p>
     <w:p>
@@ -32185,6 +33819,7 @@
           <w:rFonts w:hint="default" w:ascii="Times New Roman" w:hAnsi="Times New Roman" w:cs="Times New Roman"/>
           <w:sz w:val="24"/>
           <w:szCs w:val="24"/>
+          <w:lang w:val="en-US"/>
         </w:rPr>
       </w:pPr>
       <w:r>
@@ -32193,7 +33828,7 @@
           <w:sz w:val="24"/>
           <w:szCs w:val="24"/>
         </w:rPr>
-        <w:t>Tại trụ sở chính: 1.6</w:t>
+        <w:t xml:space="preserve">Tại trụ sở chính: </w:t>
       </w:r>
       <w:r>
         <w:rPr>
@@ -32202,7 +33837,7 @@
           <w:szCs w:val="24"/>
           <w:lang w:val="en-US"/>
         </w:rPr>
-        <w:t>86</w:t>
+        <w:t>864</w:t>
       </w:r>
       <w:r>
         <w:rPr>
@@ -32210,7 +33845,7 @@
           <w:sz w:val="24"/>
           <w:szCs w:val="24"/>
         </w:rPr>
-        <w:t xml:space="preserve">.500.000 (một tỷ sáu trăm </w:t>
+        <w:t>.</w:t>
       </w:r>
       <w:r>
         <w:rPr>
@@ -32219,7 +33854,7 @@
           <w:szCs w:val="24"/>
           <w:lang w:val="en-US"/>
         </w:rPr>
-        <w:t xml:space="preserve">tám </w:t>
+        <w:t>90</w:t>
       </w:r>
       <w:r>
         <w:rPr>
@@ -32227,7 +33862,7 @@
           <w:sz w:val="24"/>
           <w:szCs w:val="24"/>
         </w:rPr>
-        <w:t xml:space="preserve">mươi </w:t>
+        <w:t xml:space="preserve">0.000 </w:t>
       </w:r>
       <w:r>
         <w:rPr>
@@ -32236,15 +33871,7 @@
           <w:szCs w:val="24"/>
           <w:lang w:val="en-US"/>
         </w:rPr>
-        <w:t xml:space="preserve">sáu </w:t>
-      </w:r>
-      <w:r>
-        <w:rPr>
-          <w:rFonts w:hint="default" w:ascii="Times New Roman" w:hAnsi="Times New Roman" w:cs="Times New Roman"/>
-          <w:sz w:val="24"/>
-          <w:szCs w:val="24"/>
-        </w:rPr>
-        <w:t>triệu năm trăm nghìn đồng)</w:t>
+        <w:t>đồng</w:t>
       </w:r>
     </w:p>
     <w:p>
@@ -32254,6 +33881,7 @@
           <w:rFonts w:hint="default" w:ascii="Times New Roman" w:hAnsi="Times New Roman" w:cs="Times New Roman"/>
           <w:sz w:val="24"/>
           <w:szCs w:val="24"/>
+          <w:lang w:val="en-US"/>
         </w:rPr>
       </w:pPr>
       <w:r>
@@ -32262,7 +33890,16 @@
           <w:sz w:val="24"/>
           <w:szCs w:val="24"/>
         </w:rPr>
-        <w:t>Tại chi nhánh: 637.000.000 (sáu trăm ba mươi bảy triệu đồng)</w:t>
+        <w:t>Tại chi nhánh: 637.000.000</w:t>
+      </w:r>
+      <w:r>
+        <w:rPr>
+          <w:rFonts w:hint="default" w:ascii="Times New Roman" w:hAnsi="Times New Roman" w:cs="Times New Roman"/>
+          <w:sz w:val="24"/>
+          <w:szCs w:val="24"/>
+          <w:lang w:val="en-US"/>
+        </w:rPr>
+        <w:t xml:space="preserve"> đồng</w:t>
       </w:r>
     </w:p>
     <w:p>
@@ -32287,7 +33924,7 @@
     <w:tbl>
       <w:tblPr>
         <w:tblStyle w:val="18"/>
-        <w:tblW w:w="0" w:type="auto"/>
+        <w:tblW w:w="10930" w:type="dxa"/>
         <w:jc w:val="center"/>
         <w:tblBorders>
           <w:top w:val="single" w:color="auto" w:sz="4" w:space="0"/>
@@ -32306,6 +33943,7 @@
         </w:tblCellMar>
       </w:tblPr>
       <w:tblGrid>
+        <w:gridCol w:w="2186"/>
         <w:gridCol w:w="2186"/>
         <w:gridCol w:w="2186"/>
         <w:gridCol w:w="2186"/>
@@ -32419,6 +34057,33 @@
                 <w:rFonts w:hint="default" w:ascii="Times New Roman" w:hAnsi="Times New Roman" w:cs="Times New Roman"/>
                 <w:sz w:val="24"/>
                 <w:szCs w:val="24"/>
+                <w:lang w:val="en-US"/>
+              </w:rPr>
+            </w:pPr>
+            <w:r>
+              <w:rPr>
+                <w:rFonts w:hint="default" w:ascii="Times New Roman" w:hAnsi="Times New Roman" w:cs="Times New Roman"/>
+                <w:sz w:val="24"/>
+                <w:szCs w:val="24"/>
+                <w:lang w:val="en-US"/>
+              </w:rPr>
+              <w:t>Số lượng</w:t>
+            </w:r>
+          </w:p>
+        </w:tc>
+        <w:tc>
+          <w:tcPr>
+            <w:tcW w:w="2186" w:type="dxa"/>
+            <w:vAlign w:val="center"/>
+          </w:tcPr>
+          <w:p>
+            <w:pPr>
+              <w:spacing w:before="120" w:beforeLines="50" w:after="120" w:line="20" w:lineRule="atLeast"/>
+              <w:jc w:val="center"/>
+              <w:rPr>
+                <w:rFonts w:hint="default" w:ascii="Times New Roman" w:hAnsi="Times New Roman" w:cs="Times New Roman"/>
+                <w:sz w:val="24"/>
+                <w:szCs w:val="24"/>
               </w:rPr>
             </w:pPr>
             <w:r>
@@ -32540,15 +34205,68 @@
                 <w:rFonts w:hint="default" w:ascii="Times New Roman" w:hAnsi="Times New Roman" w:cs="Times New Roman"/>
                 <w:sz w:val="24"/>
                 <w:szCs w:val="24"/>
-              </w:rPr>
-            </w:pPr>
-            <w:r>
-              <w:rPr>
-                <w:rFonts w:hint="default" w:ascii="Times New Roman" w:hAnsi="Times New Roman" w:cs="Times New Roman"/>
-                <w:sz w:val="24"/>
-                <w:szCs w:val="24"/>
-              </w:rPr>
-              <w:t>17.600.000</w:t>
+                <w:lang w:val="en-US"/>
+              </w:rPr>
+            </w:pPr>
+            <w:r>
+              <w:rPr>
+                <w:rFonts w:hint="default" w:ascii="Times New Roman" w:hAnsi="Times New Roman" w:cs="Times New Roman"/>
+                <w:sz w:val="24"/>
+                <w:szCs w:val="24"/>
+                <w:lang w:val="en-US"/>
+              </w:rPr>
+              <w:t>4</w:t>
+            </w:r>
+          </w:p>
+        </w:tc>
+        <w:tc>
+          <w:tcPr>
+            <w:tcW w:w="2186" w:type="dxa"/>
+            <w:vAlign w:val="center"/>
+          </w:tcPr>
+          <w:p>
+            <w:pPr>
+              <w:spacing w:before="120" w:beforeLines="50" w:after="120" w:line="20" w:lineRule="atLeast"/>
+              <w:jc w:val="center"/>
+              <w:rPr>
+                <w:rFonts w:hint="default" w:ascii="Times New Roman" w:hAnsi="Times New Roman" w:cs="Times New Roman"/>
+                <w:sz w:val="24"/>
+                <w:szCs w:val="24"/>
+              </w:rPr>
+            </w:pPr>
+            <w:r>
+              <w:rPr>
+                <w:rFonts w:hint="default" w:ascii="Times New Roman" w:hAnsi="Times New Roman" w:cs="Times New Roman"/>
+                <w:sz w:val="24"/>
+                <w:szCs w:val="24"/>
+                <w:lang w:val="en-US"/>
+              </w:rPr>
+              <w:t>70</w:t>
+            </w:r>
+            <w:r>
+              <w:rPr>
+                <w:rFonts w:hint="default" w:ascii="Times New Roman" w:hAnsi="Times New Roman" w:cs="Times New Roman"/>
+                <w:sz w:val="24"/>
+                <w:szCs w:val="24"/>
+              </w:rPr>
+              <w:t>.</w:t>
+            </w:r>
+            <w:r>
+              <w:rPr>
+                <w:rFonts w:hint="default" w:ascii="Times New Roman" w:hAnsi="Times New Roman" w:cs="Times New Roman"/>
+                <w:sz w:val="24"/>
+                <w:szCs w:val="24"/>
+                <w:lang w:val="en-US"/>
+              </w:rPr>
+              <w:t>4</w:t>
+            </w:r>
+            <w:r>
+              <w:rPr>
+                <w:rFonts w:hint="default" w:ascii="Times New Roman" w:hAnsi="Times New Roman" w:cs="Times New Roman"/>
+                <w:sz w:val="24"/>
+                <w:szCs w:val="24"/>
+              </w:rPr>
+              <w:t>00.000</w:t>
             </w:r>
           </w:p>
         </w:tc>
@@ -32661,15 +34379,68 @@
                 <w:rFonts w:hint="default" w:ascii="Times New Roman" w:hAnsi="Times New Roman" w:cs="Times New Roman"/>
                 <w:sz w:val="24"/>
                 <w:szCs w:val="24"/>
-              </w:rPr>
-            </w:pPr>
-            <w:r>
-              <w:rPr>
-                <w:rFonts w:hint="default" w:ascii="Times New Roman" w:hAnsi="Times New Roman" w:cs="Times New Roman"/>
-                <w:sz w:val="24"/>
-                <w:szCs w:val="24"/>
-              </w:rPr>
-              <w:t>9.900.000</w:t>
+                <w:lang w:val="en-US"/>
+              </w:rPr>
+            </w:pPr>
+            <w:r>
+              <w:rPr>
+                <w:rFonts w:hint="default" w:ascii="Times New Roman" w:hAnsi="Times New Roman" w:cs="Times New Roman"/>
+                <w:sz w:val="24"/>
+                <w:szCs w:val="24"/>
+                <w:lang w:val="en-US"/>
+              </w:rPr>
+              <w:t>6</w:t>
+            </w:r>
+          </w:p>
+        </w:tc>
+        <w:tc>
+          <w:tcPr>
+            <w:tcW w:w="2186" w:type="dxa"/>
+            <w:vAlign w:val="center"/>
+          </w:tcPr>
+          <w:p>
+            <w:pPr>
+              <w:spacing w:before="120" w:beforeLines="50" w:after="120" w:line="20" w:lineRule="atLeast"/>
+              <w:jc w:val="center"/>
+              <w:rPr>
+                <w:rFonts w:hint="default" w:ascii="Times New Roman" w:hAnsi="Times New Roman" w:cs="Times New Roman"/>
+                <w:sz w:val="24"/>
+                <w:szCs w:val="24"/>
+              </w:rPr>
+            </w:pPr>
+            <w:r>
+              <w:rPr>
+                <w:rFonts w:hint="default" w:ascii="Times New Roman" w:hAnsi="Times New Roman" w:cs="Times New Roman"/>
+                <w:sz w:val="24"/>
+                <w:szCs w:val="24"/>
+                <w:lang w:val="en-US"/>
+              </w:rPr>
+              <w:t>5</w:t>
+            </w:r>
+            <w:r>
+              <w:rPr>
+                <w:rFonts w:hint="default" w:ascii="Times New Roman" w:hAnsi="Times New Roman" w:cs="Times New Roman"/>
+                <w:sz w:val="24"/>
+                <w:szCs w:val="24"/>
+              </w:rPr>
+              <w:t>9.</w:t>
+            </w:r>
+            <w:r>
+              <w:rPr>
+                <w:rFonts w:hint="default" w:ascii="Times New Roman" w:hAnsi="Times New Roman" w:cs="Times New Roman"/>
+                <w:sz w:val="24"/>
+                <w:szCs w:val="24"/>
+                <w:lang w:val="en-US"/>
+              </w:rPr>
+              <w:t>4</w:t>
+            </w:r>
+            <w:r>
+              <w:rPr>
+                <w:rFonts w:hint="default" w:ascii="Times New Roman" w:hAnsi="Times New Roman" w:cs="Times New Roman"/>
+                <w:sz w:val="24"/>
+                <w:szCs w:val="24"/>
+              </w:rPr>
+              <w:t>00.000</w:t>
             </w:r>
           </w:p>
         </w:tc>
@@ -32782,6 +34553,33 @@
                 <w:rFonts w:hint="default" w:ascii="Times New Roman" w:hAnsi="Times New Roman" w:cs="Times New Roman"/>
                 <w:sz w:val="24"/>
                 <w:szCs w:val="24"/>
+                <w:lang w:val="en-US"/>
+              </w:rPr>
+            </w:pPr>
+            <w:r>
+              <w:rPr>
+                <w:rFonts w:hint="default" w:ascii="Times New Roman" w:hAnsi="Times New Roman" w:cs="Times New Roman"/>
+                <w:sz w:val="24"/>
+                <w:szCs w:val="24"/>
+                <w:lang w:val="en-US"/>
+              </w:rPr>
+              <w:t>1</w:t>
+            </w:r>
+          </w:p>
+        </w:tc>
+        <w:tc>
+          <w:tcPr>
+            <w:tcW w:w="2186" w:type="dxa"/>
+            <w:vAlign w:val="center"/>
+          </w:tcPr>
+          <w:p>
+            <w:pPr>
+              <w:spacing w:before="120" w:beforeLines="50" w:after="120" w:line="20" w:lineRule="atLeast"/>
+              <w:jc w:val="center"/>
+              <w:rPr>
+                <w:rFonts w:hint="default" w:ascii="Times New Roman" w:hAnsi="Times New Roman" w:cs="Times New Roman"/>
+                <w:sz w:val="24"/>
+                <w:szCs w:val="24"/>
               </w:rPr>
             </w:pPr>
             <w:r>
@@ -32856,13 +34654,56 @@
                 <w:szCs w:val="24"/>
               </w:rPr>
             </w:pPr>
-            <w:r>
-              <w:rPr>
-                <w:rFonts w:hint="default" w:ascii="Times New Roman" w:hAnsi="Times New Roman" w:cs="Times New Roman"/>
-                <w:sz w:val="24"/>
-                <w:szCs w:val="24"/>
-              </w:rPr>
-              <w:t>28.166.000</w:t>
+          </w:p>
+        </w:tc>
+        <w:tc>
+          <w:tcPr>
+            <w:tcW w:w="2186" w:type="dxa"/>
+            <w:vAlign w:val="center"/>
+          </w:tcPr>
+          <w:p>
+            <w:pPr>
+              <w:spacing w:before="120" w:beforeLines="50" w:after="120" w:line="20" w:lineRule="atLeast"/>
+              <w:jc w:val="center"/>
+              <w:rPr>
+                <w:rFonts w:hint="default" w:ascii="Times New Roman" w:hAnsi="Times New Roman" w:cs="Times New Roman"/>
+                <w:sz w:val="24"/>
+                <w:szCs w:val="24"/>
+              </w:rPr>
+            </w:pPr>
+            <w:r>
+              <w:rPr>
+                <w:rFonts w:hint="default" w:ascii="Times New Roman" w:hAnsi="Times New Roman" w:cs="Times New Roman"/>
+                <w:sz w:val="24"/>
+                <w:szCs w:val="24"/>
+                <w:lang w:val="en-US"/>
+              </w:rPr>
+              <w:t>130</w:t>
+            </w:r>
+            <w:r>
+              <w:rPr>
+                <w:rFonts w:hint="default" w:ascii="Times New Roman" w:hAnsi="Times New Roman" w:cs="Times New Roman"/>
+                <w:sz w:val="24"/>
+                <w:szCs w:val="24"/>
+              </w:rPr>
+              <w:t>.</w:t>
+            </w:r>
+            <w:r>
+              <w:rPr>
+                <w:rFonts w:hint="default" w:ascii="Times New Roman" w:hAnsi="Times New Roman" w:cs="Times New Roman"/>
+                <w:sz w:val="24"/>
+                <w:szCs w:val="24"/>
+                <w:lang w:val="en-US"/>
+              </w:rPr>
+              <w:t>466</w:t>
+            </w:r>
+            <w:r>
+              <w:rPr>
+                <w:rFonts w:hint="default" w:ascii="Times New Roman" w:hAnsi="Times New Roman" w:cs="Times New Roman"/>
+                <w:sz w:val="24"/>
+                <w:szCs w:val="24"/>
+              </w:rPr>
+              <w:t>.000</w:t>
             </w:r>
           </w:p>
         </w:tc>
@@ -32893,7 +34734,50 @@
           <w:sz w:val="24"/>
           <w:szCs w:val="24"/>
         </w:rPr>
-        <w:t>Tổng tiền thuê dịch vụ mỗi tháng là 28.166.000 (hai mươi tám triệu một trăm sáu mươi sáu nghìn đồng).</w:t>
+        <w:t xml:space="preserve">Tổng tiền thuê dịch vụ mỗi tháng là </w:t>
+      </w:r>
+      <w:r>
+        <w:rPr>
+          <w:rFonts w:hint="default" w:ascii="Times New Roman" w:hAnsi="Times New Roman" w:cs="Times New Roman"/>
+          <w:sz w:val="24"/>
+          <w:szCs w:val="24"/>
+          <w:lang w:val="en-US"/>
+        </w:rPr>
+        <w:t>130</w:t>
+      </w:r>
+      <w:r>
+        <w:rPr>
+          <w:rFonts w:hint="default" w:ascii="Times New Roman" w:hAnsi="Times New Roman" w:cs="Times New Roman"/>
+          <w:sz w:val="24"/>
+          <w:szCs w:val="24"/>
+        </w:rPr>
+        <w:t>.</w:t>
+      </w:r>
+      <w:r>
+        <w:rPr>
+          <w:rFonts w:hint="default" w:ascii="Times New Roman" w:hAnsi="Times New Roman" w:cs="Times New Roman"/>
+          <w:sz w:val="24"/>
+          <w:szCs w:val="24"/>
+          <w:lang w:val="en-US"/>
+        </w:rPr>
+        <w:t>466</w:t>
+      </w:r>
+      <w:r>
+        <w:rPr>
+          <w:rFonts w:hint="default" w:ascii="Times New Roman" w:hAnsi="Times New Roman" w:cs="Times New Roman"/>
+          <w:sz w:val="24"/>
+          <w:szCs w:val="24"/>
+        </w:rPr>
+        <w:t>.000</w:t>
+      </w:r>
+      <w:r>
+        <w:rPr>
+          <w:rFonts w:hint="default" w:ascii="Times New Roman" w:hAnsi="Times New Roman" w:cs="Times New Roman"/>
+          <w:sz w:val="24"/>
+          <w:szCs w:val="24"/>
+          <w:lang w:val="en-US"/>
+        </w:rPr>
+        <w:t xml:space="preserve"> đồng</w:t>
       </w:r>
     </w:p>
     <w:p>
@@ -33095,162 +34979,6 @@
           <w:szCs w:val="24"/>
         </w:rPr>
         <w:t>Bảo trì: Cần xây dựng một kế hoạch bả trì định kỳ để giữ cho hệ thống luôn hoạt động ổn định, luôn ở trạng thái tốt nhất và sẵn sàng tại mọi thời điểm.</w:t>
-      </w:r>
-    </w:p>
-    <w:p>
-      <w:pPr>
-        <w:numPr>
-          <w:ilvl w:val="0"/>
-          <w:numId w:val="0"/>
-        </w:numPr>
-        <w:spacing w:line="480" w:lineRule="auto"/>
-        <w:ind w:leftChars="0"/>
-        <w:jc w:val="both"/>
-        <w:rPr>
-          <w:rFonts w:hint="default" w:ascii="Times New Roman" w:hAnsi="Times New Roman" w:cs="Times New Roman"/>
-          <w:sz w:val="24"/>
-          <w:szCs w:val="24"/>
-          <w:lang w:val="en-US"/>
-        </w:rPr>
-      </w:pPr>
-      <w:r>
-        <w:rPr>
-          <w:rFonts w:hint="default" w:ascii="Times New Roman" w:hAnsi="Times New Roman" w:cs="Times New Roman"/>
-          <w:sz w:val="24"/>
-          <w:szCs w:val="24"/>
-          <w:lang w:val="en-US"/>
-        </w:rPr>
-        <w:t>Những hạn chế:</w:t>
-      </w:r>
-    </w:p>
-    <w:p>
-      <w:pPr>
-        <w:numPr>
-          <w:ilvl w:val="0"/>
-          <w:numId w:val="5"/>
-        </w:numPr>
-        <w:spacing w:line="480" w:lineRule="auto"/>
-        <w:ind w:left="420" w:leftChars="0" w:hanging="420" w:firstLineChars="0"/>
-        <w:jc w:val="both"/>
-        <w:rPr>
-          <w:rFonts w:hint="default" w:ascii="Times New Roman" w:hAnsi="Times New Roman" w:cs="Times New Roman"/>
-          <w:sz w:val="24"/>
-          <w:szCs w:val="24"/>
-          <w:lang w:val="en-US"/>
-        </w:rPr>
-      </w:pPr>
-      <w:r>
-        <w:rPr>
-          <w:rFonts w:hint="default" w:ascii="Times New Roman" w:hAnsi="Times New Roman" w:cs="Times New Roman"/>
-          <w:sz w:val="24"/>
-          <w:szCs w:val="24"/>
-          <w:lang w:val="en-US"/>
-        </w:rPr>
-        <w:t>Chưa cấu hình chính xác để Server DHCP pool cho các vlan mà không cần sửa dụng thêm WLC</w:t>
-      </w:r>
-    </w:p>
-    <w:p>
-      <w:pPr>
-        <w:numPr>
-          <w:ilvl w:val="0"/>
-          <w:numId w:val="5"/>
-        </w:numPr>
-        <w:spacing w:line="480" w:lineRule="auto"/>
-        <w:ind w:left="420" w:leftChars="0" w:hanging="420" w:firstLineChars="0"/>
-        <w:jc w:val="both"/>
-        <w:rPr>
-          <w:rFonts w:hint="default" w:ascii="Times New Roman" w:hAnsi="Times New Roman" w:cs="Times New Roman"/>
-          <w:sz w:val="24"/>
-          <w:szCs w:val="24"/>
-          <w:lang w:val="en-US"/>
-        </w:rPr>
-      </w:pPr>
-      <w:r>
-        <w:rPr>
-          <w:rFonts w:hint="default" w:ascii="Times New Roman" w:hAnsi="Times New Roman" w:cs="Times New Roman"/>
-          <w:sz w:val="24"/>
-          <w:szCs w:val="24"/>
-          <w:lang w:val="en-US"/>
-        </w:rPr>
-        <w:t>Chưa cấu hình chính xác để các thiết bị định tuyến có thể giao tiếp được với nhau</w:t>
-      </w:r>
-    </w:p>
-    <w:p>
-      <w:pPr>
-        <w:numPr>
-          <w:ilvl w:val="0"/>
-          <w:numId w:val="5"/>
-        </w:numPr>
-        <w:spacing w:line="480" w:lineRule="auto"/>
-        <w:ind w:left="420" w:leftChars="0" w:hanging="420" w:firstLineChars="0"/>
-        <w:jc w:val="both"/>
-        <w:rPr>
-          <w:rFonts w:hint="default" w:ascii="Times New Roman" w:hAnsi="Times New Roman" w:cs="Times New Roman"/>
-          <w:sz w:val="24"/>
-          <w:szCs w:val="24"/>
-          <w:lang w:val="en-US"/>
-        </w:rPr>
-      </w:pPr>
-      <w:r>
-        <w:rPr>
-          <w:rFonts w:hint="default" w:ascii="Times New Roman" w:hAnsi="Times New Roman" w:cs="Times New Roman"/>
-          <w:sz w:val="24"/>
-          <w:szCs w:val="24"/>
-          <w:lang w:val="en-US"/>
-        </w:rPr>
-        <w:t>Vì chưa thể giao tiếp nên chưa áp dụng ACL để chặn các kết nối không được phép</w:t>
-      </w:r>
-    </w:p>
-    <w:p>
-      <w:pPr>
-        <w:numPr>
-          <w:ilvl w:val="0"/>
-          <w:numId w:val="0"/>
-        </w:numPr>
-        <w:spacing w:line="480" w:lineRule="auto"/>
-        <w:ind w:leftChars="0"/>
-        <w:jc w:val="both"/>
-        <w:rPr>
-          <w:rFonts w:hint="default" w:ascii="Times New Roman" w:hAnsi="Times New Roman" w:cs="Times New Roman"/>
-          <w:sz w:val="24"/>
-          <w:szCs w:val="24"/>
-          <w:lang w:val="en-US"/>
-        </w:rPr>
-      </w:pPr>
-      <w:r>
-        <w:rPr>
-          <w:rFonts w:hint="default" w:ascii="Times New Roman" w:hAnsi="Times New Roman" w:cs="Times New Roman"/>
-          <w:sz w:val="24"/>
-          <w:szCs w:val="24"/>
-          <w:lang w:val="en-US"/>
-        </w:rPr>
-        <w:t>Khắc phục:</w:t>
-      </w:r>
-    </w:p>
-    <w:p>
-      <w:pPr>
-        <w:numPr>
-          <w:ilvl w:val="0"/>
-          <w:numId w:val="0"/>
-        </w:numPr>
-        <w:spacing w:line="480" w:lineRule="auto"/>
-        <w:ind w:leftChars="0"/>
-        <w:jc w:val="both"/>
-        <w:rPr>
-          <w:rFonts w:hint="default" w:ascii="Times New Roman" w:hAnsi="Times New Roman" w:cs="Times New Roman"/>
-          <w:sz w:val="24"/>
-          <w:szCs w:val="24"/>
-          <w:lang w:val="en-US"/>
-        </w:rPr>
-      </w:pPr>
-      <w:r>
-        <w:rPr>
-          <w:rFonts w:hint="default" w:ascii="Times New Roman" w:hAnsi="Times New Roman" w:cs="Times New Roman"/>
-          <w:sz w:val="24"/>
-          <w:szCs w:val="24"/>
-          <w:lang w:val="en-US"/>
-        </w:rPr>
-        <w:t>Đặt lại các ip, cấu hình để các thiết bị trong cùng một vlan, cùng một chi nhánh hay khác chi nhánh có thể giao tiếp với nhau. Khi đó sẽ áp dụng ACL để chặn các kết nối không được phép.</w:t>
       </w:r>
     </w:p>
     <w:p>

</xml_diff>